<commit_message>
descw-1219 replace footer for tab 14 rpt
</commit_message>
<xml_diff>
--- a/backend/reports/docx/Tab_14_rpt_P_BudgetSummary.docx
+++ b/backend/reports/docx/Tab_14_rpt_P_BudgetSummary.docx
@@ -1,6 +1,6 @@
 
 <file path=word/document.xml><?xml version="1.0" encoding="utf-8"?>
-<w:document xmlns:wpc="http://schemas.microsoft.com/office/word/2010/wordprocessingCanvas" xmlns:cx="http://schemas.microsoft.com/office/drawing/2014/chartex" xmlns:cx1="http://schemas.microsoft.com/office/drawing/2015/9/8/chartex" xmlns:cx2="http://schemas.microsoft.com/office/drawing/2015/10/21/chartex" xmlns:cx3="http://schemas.microsoft.com/office/drawing/2016/5/9/chartex" xmlns:cx4="http://schemas.microsoft.com/office/drawing/2016/5/10/chartex" xmlns:cx5="http://schemas.microsoft.com/office/drawing/2016/5/11/chartex" xmlns:cx6="http://schemas.microsoft.com/office/drawing/2016/5/12/chartex" xmlns:cx7="http://schemas.microsoft.com/office/drawing/2016/5/13/chartex" xmlns:cx8="http://schemas.microsoft.com/office/drawing/2016/5/14/chartex" xmlns:mc="http://schemas.openxmlformats.org/markup-compatibility/2006" xmlns:aink="http://schemas.microsoft.com/office/drawing/2016/ink" xmlns:am3d="http://schemas.microsoft.com/office/drawing/2017/model3d" xmlns:o="urn:schemas-microsoft-com:office:office" xmlns:oel="http://schemas.microsoft.com/office/2019/extlst" xmlns:r="http://schemas.openxmlformats.org/officeDocument/2006/relationships" xmlns:m="http://schemas.openxmlformats.org/officeDocument/2006/math" xmlns:v="urn:schemas-microsoft-com:vml" xmlns:wp14="http://schemas.microsoft.com/office/word/2010/wordprocessingDrawing" xmlns:wp="http://schemas.openxmlformats.org/drawingml/2006/wordprocessingDrawing" xmlns:w10="urn:schemas-microsoft-com:office:word" xmlns:w="http://schemas.openxmlformats.org/wordprocessingml/2006/main" xmlns:w14="http://schemas.microsoft.com/office/word/2010/wordml" xmlns:w15="http://schemas.microsoft.com/office/word/2012/wordml" xmlns:w16cex="http://schemas.microsoft.com/office/word/2018/wordml/cex" xmlns:w16cid="http://schemas.microsoft.com/office/word/2016/wordml/cid" xmlns:w16="http://schemas.microsoft.com/office/word/2018/wordml" xmlns:w16du="http://schemas.microsoft.com/office/word/2023/wordml/word16du" xmlns:w16sdtdh="http://schemas.microsoft.com/office/word/2020/wordml/sdtdatahash" xmlns:w16se="http://schemas.microsoft.com/office/word/2015/wordml/symex" xmlns:wpg="http://schemas.microsoft.com/office/word/2010/wordprocessingGroup" xmlns:wpi="http://schemas.microsoft.com/office/word/2010/wordprocessingInk" xmlns:wne="http://schemas.microsoft.com/office/word/2006/wordml" xmlns:wps="http://schemas.microsoft.com/office/word/2010/wordprocessingShape" mc:Ignorable="w14 w15 w16se w16cid w16 w16cex w16sdtdh wp14">
+<w:document xmlns:wpc="http://schemas.microsoft.com/office/word/2010/wordprocessingCanvas" xmlns:cx="http://schemas.microsoft.com/office/drawing/2014/chartex" xmlns:cx1="http://schemas.microsoft.com/office/drawing/2015/9/8/chartex" xmlns:cx2="http://schemas.microsoft.com/office/drawing/2015/10/21/chartex" xmlns:cx3="http://schemas.microsoft.com/office/drawing/2016/5/9/chartex" xmlns:cx4="http://schemas.microsoft.com/office/drawing/2016/5/10/chartex" xmlns:cx5="http://schemas.microsoft.com/office/drawing/2016/5/11/chartex" xmlns:cx6="http://schemas.microsoft.com/office/drawing/2016/5/12/chartex" xmlns:cx7="http://schemas.microsoft.com/office/drawing/2016/5/13/chartex" xmlns:cx8="http://schemas.microsoft.com/office/drawing/2016/5/14/chartex" xmlns:mc="http://schemas.openxmlformats.org/markup-compatibility/2006" xmlns:aink="http://schemas.microsoft.com/office/drawing/2016/ink" xmlns:am3d="http://schemas.microsoft.com/office/drawing/2017/model3d" xmlns:o="urn:schemas-microsoft-com:office:office" xmlns:oel="http://schemas.microsoft.com/office/2019/extlst" xmlns:r="http://schemas.openxmlformats.org/officeDocument/2006/relationships" xmlns:m="http://schemas.openxmlformats.org/officeDocument/2006/math" xmlns:v="urn:schemas-microsoft-com:vml" xmlns:wp14="http://schemas.microsoft.com/office/word/2010/wordprocessingDrawing" xmlns:wp="http://schemas.openxmlformats.org/drawingml/2006/wordprocessingDrawing" xmlns:w10="urn:schemas-microsoft-com:office:word" xmlns:w="http://schemas.openxmlformats.org/wordprocessingml/2006/main" xmlns:w14="http://schemas.microsoft.com/office/word/2010/wordml" xmlns:w15="http://schemas.microsoft.com/office/word/2012/wordml" xmlns:w16cex="http://schemas.microsoft.com/office/word/2018/wordml/cex" xmlns:w16cid="http://schemas.microsoft.com/office/word/2016/wordml/cid" xmlns:w16="http://schemas.microsoft.com/office/word/2018/wordml" xmlns:w16sdtdh="http://schemas.microsoft.com/office/word/2020/wordml/sdtdatahash" xmlns:w16se="http://schemas.microsoft.com/office/word/2015/wordml/symex" xmlns:wpg="http://schemas.microsoft.com/office/word/2010/wordprocessingGroup" xmlns:wpi="http://schemas.microsoft.com/office/word/2010/wordprocessingInk" xmlns:wne="http://schemas.microsoft.com/office/word/2006/wordml" xmlns:wps="http://schemas.microsoft.com/office/word/2010/wordprocessingShape" mc:Ignorable="w14 w15 w16se w16cid w16 w16cex w16sdtdh wp14">
   <w:body>
     <w:p>
       <w:pPr>
@@ -249,7 +249,6 @@
                                 <w:t>{</w:t>
                               </w:r>
                               <w:proofErr w:type="spellStart"/>
-                              <w:proofErr w:type="gramStart"/>
                               <w:r>
                                 <w:rPr>
                                   <w:b/>
@@ -264,16 +263,7 @@
                                   <w:sz w:val="32"/>
                                   <w:szCs w:val="32"/>
                                 </w:rPr>
-                                <w:t>report</w:t>
-                              </w:r>
-                              <w:proofErr w:type="gramEnd"/>
-                              <w:r>
-                                <w:rPr>
-                                  <w:b/>
-                                  <w:sz w:val="32"/>
-                                  <w:szCs w:val="32"/>
-                                </w:rPr>
-                                <w:t>_date</w:t>
+                                <w:t>report_date</w:t>
                               </w:r>
                               <w:proofErr w:type="spellEnd"/>
                               <w:r>
@@ -304,23 +294,13 @@
                                 <w:t>{</w:t>
                               </w:r>
                               <w:proofErr w:type="spellStart"/>
-                              <w:proofErr w:type="gramStart"/>
                               <w:r>
                                 <w:rPr>
                                   <w:b/>
                                   <w:color w:val="232731"/>
                                   <w:sz w:val="28"/>
                                 </w:rPr>
-                                <w:t>d.project</w:t>
-                              </w:r>
-                              <w:proofErr w:type="gramEnd"/>
-                              <w:r>
-                                <w:rPr>
-                                  <w:b/>
-                                  <w:color w:val="232731"/>
-                                  <w:sz w:val="28"/>
-                                </w:rPr>
-                                <w:t>.project_number</w:t>
+                                <w:t>d.project.project_number</w:t>
                               </w:r>
                               <w:proofErr w:type="spellEnd"/>
                               <w:r>
@@ -454,6 +434,7 @@
                           </w:rPr>
                           <w:t>{</w:t>
                         </w:r>
+                        <w:proofErr w:type="spellStart"/>
                         <w:r>
                           <w:rPr>
                             <w:b/>
@@ -470,6 +451,7 @@
                           </w:rPr>
                           <w:t>report_date</w:t>
                         </w:r>
+                        <w:proofErr w:type="spellEnd"/>
                         <w:r>
                           <w:rPr>
                             <w:b/>
@@ -495,7 +477,25 @@
                             <w:color w:val="232731"/>
                             <w:sz w:val="28"/>
                           </w:rPr>
-                          <w:t xml:space="preserve">{d.project.project_number}: </w:t>
+                          <w:t>{</w:t>
+                        </w:r>
+                        <w:proofErr w:type="spellStart"/>
+                        <w:r>
+                          <w:rPr>
+                            <w:b/>
+                            <w:color w:val="232731"/>
+                            <w:sz w:val="28"/>
+                          </w:rPr>
+                          <w:t>d.project.project_number</w:t>
+                        </w:r>
+                        <w:proofErr w:type="spellEnd"/>
+                        <w:r>
+                          <w:rPr>
+                            <w:b/>
+                            <w:color w:val="232731"/>
+                            <w:sz w:val="28"/>
+                          </w:rPr>
+                          <w:t xml:space="preserve">}: </w:t>
                         </w:r>
                         <w:r>
                           <w:rPr>
@@ -503,7 +503,25 @@
                             <w:color w:val="232731"/>
                             <w:sz w:val="28"/>
                           </w:rPr>
-                          <w:t>{d.project.project_name}</w:t>
+                          <w:t>{</w:t>
+                        </w:r>
+                        <w:proofErr w:type="spellStart"/>
+                        <w:r>
+                          <w:rPr>
+                            <w:b/>
+                            <w:color w:val="232731"/>
+                            <w:sz w:val="28"/>
+                          </w:rPr>
+                          <w:t>d.project.project_name</w:t>
+                        </w:r>
+                        <w:proofErr w:type="spellEnd"/>
+                        <w:r>
+                          <w:rPr>
+                            <w:b/>
+                            <w:color w:val="232731"/>
+                            <w:sz w:val="28"/>
+                          </w:rPr>
+                          <w:t>}</w:t>
                         </w:r>
                       </w:p>
                     </w:txbxContent>
@@ -597,25 +615,14 @@
         <w:t>{</w:t>
       </w:r>
       <w:proofErr w:type="spellStart"/>
-      <w:proofErr w:type="gramStart"/>
-      <w:r>
-        <w:rPr>
-          <w:rFonts w:asciiTheme="minorHAnsi" w:hAnsiTheme="minorHAnsi" w:cstheme="minorHAnsi"/>
-          <w:color w:val="000000" w:themeColor="text1"/>
-          <w:sz w:val="20"/>
-          <w:szCs w:val="20"/>
-        </w:rPr>
-        <w:t>d.project</w:t>
-      </w:r>
-      <w:proofErr w:type="gramEnd"/>
-      <w:r>
-        <w:rPr>
-          <w:rFonts w:asciiTheme="minorHAnsi" w:hAnsiTheme="minorHAnsi" w:cstheme="minorHAnsi"/>
-          <w:color w:val="000000" w:themeColor="text1"/>
-          <w:sz w:val="20"/>
-          <w:szCs w:val="20"/>
-        </w:rPr>
-        <w:t>.project_manager</w:t>
+      <w:r>
+        <w:rPr>
+          <w:rFonts w:asciiTheme="minorHAnsi" w:hAnsiTheme="minorHAnsi" w:cstheme="minorHAnsi"/>
+          <w:color w:val="000000" w:themeColor="text1"/>
+          <w:sz w:val="20"/>
+          <w:szCs w:val="20"/>
+        </w:rPr>
+        <w:t>d.project.project_manager</w:t>
       </w:r>
       <w:proofErr w:type="spellEnd"/>
       <w:r>
@@ -762,25 +769,14 @@
         <w:t>{</w:t>
       </w:r>
       <w:proofErr w:type="spellStart"/>
-      <w:proofErr w:type="gramStart"/>
-      <w:r>
-        <w:rPr>
-          <w:rFonts w:asciiTheme="minorHAnsi" w:hAnsiTheme="minorHAnsi" w:cstheme="minorHAnsi"/>
-          <w:color w:val="000000" w:themeColor="text1"/>
-          <w:sz w:val="20"/>
-          <w:szCs w:val="20"/>
-        </w:rPr>
-        <w:t>d.project</w:t>
-      </w:r>
-      <w:proofErr w:type="gramEnd"/>
-      <w:r>
-        <w:rPr>
-          <w:rFonts w:asciiTheme="minorHAnsi" w:hAnsiTheme="minorHAnsi" w:cstheme="minorHAnsi"/>
-          <w:color w:val="000000" w:themeColor="text1"/>
-          <w:sz w:val="20"/>
-          <w:szCs w:val="20"/>
-        </w:rPr>
-        <w:t>.</w:t>
+      <w:r>
+        <w:rPr>
+          <w:rFonts w:asciiTheme="minorHAnsi" w:hAnsiTheme="minorHAnsi" w:cstheme="minorHAnsi"/>
+          <w:color w:val="000000" w:themeColor="text1"/>
+          <w:sz w:val="20"/>
+          <w:szCs w:val="20"/>
+        </w:rPr>
+        <w:t>d.project.</w:t>
       </w:r>
       <w:r>
         <w:rPr>
@@ -1019,7 +1015,6 @@
         <w:t>{</w:t>
       </w:r>
       <w:proofErr w:type="spellStart"/>
-      <w:proofErr w:type="gramStart"/>
       <w:r>
         <w:rPr>
           <w:rFonts w:asciiTheme="minorHAnsi" w:hAnsiTheme="minorHAnsi" w:cstheme="minorHAnsi"/>
@@ -1029,19 +1024,7 @@
           <w:sz w:val="20"/>
           <w:szCs w:val="20"/>
         </w:rPr>
-        <w:t>d.project</w:t>
-      </w:r>
-      <w:proofErr w:type="gramEnd"/>
-      <w:r>
-        <w:rPr>
-          <w:rFonts w:asciiTheme="minorHAnsi" w:hAnsiTheme="minorHAnsi" w:cstheme="minorHAnsi"/>
-          <w:b w:val="0"/>
-          <w:bCs w:val="0"/>
-          <w:color w:val="000000" w:themeColor="text1"/>
-          <w:sz w:val="20"/>
-          <w:szCs w:val="20"/>
-        </w:rPr>
-        <w:t>.recoverable</w:t>
+        <w:t>d.project.recoverable</w:t>
       </w:r>
       <w:r>
         <w:rPr>
@@ -1121,7 +1104,6 @@
         <w:t>{</w:t>
       </w:r>
       <w:proofErr w:type="spellStart"/>
-      <w:proofErr w:type="gramStart"/>
       <w:r>
         <w:rPr>
           <w:rFonts w:asciiTheme="minorHAnsi" w:hAnsiTheme="minorHAnsi" w:cstheme="minorHAnsi"/>
@@ -1129,17 +1111,7 @@
           <w:bCs w:val="0"/>
           <w:color w:val="000000" w:themeColor="text1"/>
         </w:rPr>
-        <w:t>d.project</w:t>
-      </w:r>
-      <w:proofErr w:type="gramEnd"/>
-      <w:r>
-        <w:rPr>
-          <w:rFonts w:asciiTheme="minorHAnsi" w:hAnsiTheme="minorHAnsi" w:cstheme="minorHAnsi"/>
-          <w:b w:val="0"/>
-          <w:bCs w:val="0"/>
-          <w:color w:val="000000" w:themeColor="text1"/>
-        </w:rPr>
-        <w:t>.</w:t>
+        <w:t>d.project.</w:t>
       </w:r>
       <w:r>
         <w:rPr>
@@ -1406,7 +1378,7 @@
               </wp:inline>
             </w:drawing>
           </mc:Choice>
-          <mc:Fallback>
+          <mc:Fallback xmlns:w16du="http://schemas.microsoft.com/office/word/2023/wordml/word16du">
             <w:pict>
               <v:rect w14:anchorId="3550D4F1" id="Rectangle 49" o:spid="_x0000_s1026" alt="Complete" style="width:15.05pt;height:14.1pt;visibility:visible;mso-wrap-style:square;mso-left-percent:-10001;mso-top-percent:-10001;mso-position-horizontal:absolute;mso-position-horizontal-relative:char;mso-position-vertical:absolute;mso-position-vertical-relative:line;mso-left-percent:-10001;mso-top-percent:-10001;v-text-anchor:top" o:gfxdata="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" fillcolor="white [3212]">
                 <v:path arrowok="t"/>
@@ -1480,7 +1452,7 @@
               </wp:inline>
             </w:drawing>
           </mc:Choice>
-          <mc:Fallback>
+          <mc:Fallback xmlns:w16du="http://schemas.microsoft.com/office/word/2023/wordml/word16du">
             <w:pict>
               <v:rect w14:anchorId="69284D7A" id="Rectangle 49" o:spid="_x0000_s1026" alt="Complete" style="width:15.05pt;height:14.1pt;visibility:visible;mso-wrap-style:square;mso-left-percent:-10001;mso-top-percent:-10001;mso-position-horizontal:absolute;mso-position-horizontal-relative:char;mso-position-vertical:absolute;mso-position-vertical-relative:line;mso-left-percent:-10001;mso-top-percent:-10001;v-text-anchor:top" o:gfxdata="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" fillcolor="#5a82ff">
                 <v:path arrowok="t"/>
@@ -1554,7 +1526,7 @@
               </wp:inline>
             </w:drawing>
           </mc:Choice>
-          <mc:Fallback>
+          <mc:Fallback xmlns:w16du="http://schemas.microsoft.com/office/word/2023/wordml/word16du">
             <w:pict>
               <v:rect w14:anchorId="4347AB25" id="Rectangle 49" o:spid="_x0000_s1026" alt="Green" style="width:15.05pt;height:14.1pt;visibility:visible;mso-wrap-style:square;mso-left-percent:-10001;mso-top-percent:-10001;mso-position-horizontal:absolute;mso-position-horizontal-relative:char;mso-position-vertical:absolute;mso-position-vertical-relative:line;mso-left-percent:-10001;mso-top-percent:-10001;v-text-anchor:top" o:gfxdata="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" fillcolor="lime">
                 <v:path arrowok="t"/>
@@ -1628,7 +1600,7 @@
               </wp:inline>
             </w:drawing>
           </mc:Choice>
-          <mc:Fallback>
+          <mc:Fallback xmlns:w16du="http://schemas.microsoft.com/office/word/2023/wordml/word16du">
             <w:pict>
               <v:rect w14:anchorId="474865C9" id="Rectangle 49" o:spid="_x0000_s1026" alt="Yellow" style="width:15.05pt;height:14.1pt;visibility:visible;mso-wrap-style:square;mso-left-percent:-10001;mso-top-percent:-10001;mso-position-horizontal:absolute;mso-position-horizontal-relative:char;mso-position-vertical:absolute;mso-position-vertical-relative:line;mso-left-percent:-10001;mso-top-percent:-10001;v-text-anchor:top" o:gfxdata="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" fillcolor="yellow">
                 <v:path arrowok="t"/>
@@ -1702,7 +1674,7 @@
               </wp:inline>
             </w:drawing>
           </mc:Choice>
-          <mc:Fallback>
+          <mc:Fallback xmlns:w16du="http://schemas.microsoft.com/office/word/2023/wordml/word16du">
             <w:pict>
               <v:rect w14:anchorId="20A77669" id="Rectangle 49" o:spid="_x0000_s1026" alt="Red" style="width:15.05pt;height:14.1pt;visibility:visible;mso-wrap-style:square;mso-left-percent:-10001;mso-top-percent:-10001;mso-position-horizontal:absolute;mso-position-horizontal-relative:char;mso-position-vertical:absolute;mso-position-vertical-relative:line;mso-left-percent:-10001;mso-top-percent:-10001;v-text-anchor:top" o:gfxdata="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" fillcolor="red">
                 <v:path arrowok="t"/>
@@ -1879,7 +1851,7 @@
               </wp:inline>
             </w:drawing>
           </mc:Choice>
-          <mc:Fallback>
+          <mc:Fallback xmlns:w16du="http://schemas.microsoft.com/office/word/2023/wordml/word16du">
             <w:pict>
               <v:rect w14:anchorId="04500DA0" id="Rectangle 49" o:spid="_x0000_s1026" alt="Complete" style="width:15.05pt;height:14.1pt;visibility:visible;mso-wrap-style:square;mso-left-percent:-10001;mso-top-percent:-10001;mso-position-horizontal:absolute;mso-position-horizontal-relative:char;mso-position-vertical:absolute;mso-position-vertical-relative:line;mso-left-percent:-10001;mso-top-percent:-10001;v-text-anchor:top" o:gfxdata="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" fillcolor="white [3212]">
                 <v:path arrowok="t"/>
@@ -1953,7 +1925,7 @@
               </wp:inline>
             </w:drawing>
           </mc:Choice>
-          <mc:Fallback>
+          <mc:Fallback xmlns:w16du="http://schemas.microsoft.com/office/word/2023/wordml/word16du">
             <w:pict>
               <v:rect w14:anchorId="53E14B49" id="Rectangle 49" o:spid="_x0000_s1026" alt="Complete" style="width:15.05pt;height:14.1pt;visibility:visible;mso-wrap-style:square;mso-left-percent:-10001;mso-top-percent:-10001;mso-position-horizontal:absolute;mso-position-horizontal-relative:char;mso-position-vertical:absolute;mso-position-vertical-relative:line;mso-left-percent:-10001;mso-top-percent:-10001;v-text-anchor:top" o:gfxdata="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" fillcolor="#5a82ff">
                 <v:path arrowok="t"/>
@@ -2027,7 +1999,7 @@
               </wp:inline>
             </w:drawing>
           </mc:Choice>
-          <mc:Fallback>
+          <mc:Fallback xmlns:w16du="http://schemas.microsoft.com/office/word/2023/wordml/word16du">
             <w:pict>
               <v:rect w14:anchorId="00FB8337" id="Rectangle 49" o:spid="_x0000_s1026" alt="Green" style="width:15.05pt;height:14.1pt;visibility:visible;mso-wrap-style:square;mso-left-percent:-10001;mso-top-percent:-10001;mso-position-horizontal:absolute;mso-position-horizontal-relative:char;mso-position-vertical:absolute;mso-position-vertical-relative:line;mso-left-percent:-10001;mso-top-percent:-10001;v-text-anchor:top" o:gfxdata="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" fillcolor="lime">
                 <v:path arrowok="t"/>
@@ -2101,7 +2073,7 @@
               </wp:inline>
             </w:drawing>
           </mc:Choice>
-          <mc:Fallback>
+          <mc:Fallback xmlns:w16du="http://schemas.microsoft.com/office/word/2023/wordml/word16du">
             <w:pict>
               <v:rect w14:anchorId="706AFE80" id="Rectangle 49" o:spid="_x0000_s1026" alt="Yellow" style="width:15.05pt;height:14.1pt;visibility:visible;mso-wrap-style:square;mso-left-percent:-10001;mso-top-percent:-10001;mso-position-horizontal:absolute;mso-position-horizontal-relative:char;mso-position-vertical:absolute;mso-position-vertical-relative:line;mso-left-percent:-10001;mso-top-percent:-10001;v-text-anchor:top" o:gfxdata="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" fillcolor="yellow">
                 <v:path arrowok="t"/>
@@ -2175,7 +2147,7 @@
               </wp:inline>
             </w:drawing>
           </mc:Choice>
-          <mc:Fallback>
+          <mc:Fallback xmlns:w16du="http://schemas.microsoft.com/office/word/2023/wordml/word16du">
             <w:pict>
               <v:rect w14:anchorId="521FE7E0" id="Rectangle 49" o:spid="_x0000_s1026" alt="Red" style="width:15.05pt;height:14.1pt;visibility:visible;mso-wrap-style:square;mso-left-percent:-10001;mso-top-percent:-10001;mso-position-horizontal:absolute;mso-position-horizontal-relative:char;mso-position-vertical:absolute;mso-position-vertical-relative:line;mso-left-percent:-10001;mso-top-percent:-10001;v-text-anchor:top" o:gfxdata="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" fillcolor="red">
                 <v:path arrowok="t"/>
@@ -2352,7 +2324,7 @@
               </wp:inline>
             </w:drawing>
           </mc:Choice>
-          <mc:Fallback>
+          <mc:Fallback xmlns:w16du="http://schemas.microsoft.com/office/word/2023/wordml/word16du">
             <w:pict>
               <v:rect w14:anchorId="3BA83081" id="Rectangle 49" o:spid="_x0000_s1026" alt="Complete" style="width:15.05pt;height:14.1pt;visibility:visible;mso-wrap-style:square;mso-left-percent:-10001;mso-top-percent:-10001;mso-position-horizontal:absolute;mso-position-horizontal-relative:char;mso-position-vertical:absolute;mso-position-vertical-relative:line;mso-left-percent:-10001;mso-top-percent:-10001;v-text-anchor:top" o:gfxdata="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" fillcolor="white [3212]">
                 <v:path arrowok="t"/>
@@ -2426,7 +2398,7 @@
               </wp:inline>
             </w:drawing>
           </mc:Choice>
-          <mc:Fallback>
+          <mc:Fallback xmlns:w16du="http://schemas.microsoft.com/office/word/2023/wordml/word16du">
             <w:pict>
               <v:rect w14:anchorId="41B2CD41" id="Rectangle 49" o:spid="_x0000_s1026" alt="Complete" style="width:15.05pt;height:14.1pt;visibility:visible;mso-wrap-style:square;mso-left-percent:-10001;mso-top-percent:-10001;mso-position-horizontal:absolute;mso-position-horizontal-relative:char;mso-position-vertical:absolute;mso-position-vertical-relative:line;mso-left-percent:-10001;mso-top-percent:-10001;v-text-anchor:top" o:gfxdata="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" fillcolor="#5a82ff">
                 <v:path arrowok="t"/>
@@ -2500,7 +2472,7 @@
               </wp:inline>
             </w:drawing>
           </mc:Choice>
-          <mc:Fallback>
+          <mc:Fallback xmlns:w16du="http://schemas.microsoft.com/office/word/2023/wordml/word16du">
             <w:pict>
               <v:rect w14:anchorId="58D7F63E" id="Rectangle 49" o:spid="_x0000_s1026" alt="Green" style="width:15.05pt;height:14.1pt;visibility:visible;mso-wrap-style:square;mso-left-percent:-10001;mso-top-percent:-10001;mso-position-horizontal:absolute;mso-position-horizontal-relative:char;mso-position-vertical:absolute;mso-position-vertical-relative:line;mso-left-percent:-10001;mso-top-percent:-10001;v-text-anchor:top" o:gfxdata="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" fillcolor="lime">
                 <v:path arrowok="t"/>
@@ -2574,7 +2546,7 @@
               </wp:inline>
             </w:drawing>
           </mc:Choice>
-          <mc:Fallback>
+          <mc:Fallback xmlns:w16du="http://schemas.microsoft.com/office/word/2023/wordml/word16du">
             <w:pict>
               <v:rect w14:anchorId="51F89C18" id="Rectangle 49" o:spid="_x0000_s1026" alt="Yellow" style="width:15.05pt;height:14.1pt;visibility:visible;mso-wrap-style:square;mso-left-percent:-10001;mso-top-percent:-10001;mso-position-horizontal:absolute;mso-position-horizontal-relative:char;mso-position-vertical:absolute;mso-position-vertical-relative:line;mso-left-percent:-10001;mso-top-percent:-10001;v-text-anchor:top" o:gfxdata="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" fillcolor="yellow">
                 <v:path arrowok="t"/>
@@ -2648,7 +2620,7 @@
               </wp:inline>
             </w:drawing>
           </mc:Choice>
-          <mc:Fallback>
+          <mc:Fallback xmlns:w16du="http://schemas.microsoft.com/office/word/2023/wordml/word16du">
             <w:pict>
               <v:rect w14:anchorId="1F1A5385" id="Rectangle 49" o:spid="_x0000_s1026" alt="Red" style="width:15.05pt;height:14.1pt;visibility:visible;mso-wrap-style:square;mso-left-percent:-10001;mso-top-percent:-10001;mso-position-horizontal:absolute;mso-position-horizontal-relative:char;mso-position-vertical:absolute;mso-position-vertical-relative:line;mso-left-percent:-10001;mso-top-percent:-10001;v-text-anchor:top" o:gfxdata="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" fillcolor="red">
                 <v:path arrowok="t"/>
@@ -2844,7 +2816,7 @@
               </wp:inline>
             </w:drawing>
           </mc:Choice>
-          <mc:Fallback>
+          <mc:Fallback xmlns:w16du="http://schemas.microsoft.com/office/word/2023/wordml/word16du">
             <w:pict>
               <v:rect w14:anchorId="1606293B" id="Rectangle 49" o:spid="_x0000_s1026" alt="Complete" style="width:15.05pt;height:14.1pt;visibility:visible;mso-wrap-style:square;mso-left-percent:-10001;mso-top-percent:-10001;mso-position-horizontal:absolute;mso-position-horizontal-relative:char;mso-position-vertical:absolute;mso-position-vertical-relative:line;mso-left-percent:-10001;mso-top-percent:-10001;v-text-anchor:top" o:gfxdata="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" fillcolor="white [3212]">
                 <v:path arrowok="t"/>
@@ -2919,7 +2891,7 @@
               </wp:inline>
             </w:drawing>
           </mc:Choice>
-          <mc:Fallback>
+          <mc:Fallback xmlns:w16du="http://schemas.microsoft.com/office/word/2023/wordml/word16du">
             <w:pict>
               <v:rect w14:anchorId="1C93DCD1" id="Rectangle 49" o:spid="_x0000_s1026" alt="Complete" style="width:15.05pt;height:14.1pt;visibility:visible;mso-wrap-style:square;mso-left-percent:-10001;mso-top-percent:-10001;mso-position-horizontal:absolute;mso-position-horizontal-relative:char;mso-position-vertical:absolute;mso-position-vertical-relative:line;mso-left-percent:-10001;mso-top-percent:-10001;v-text-anchor:top" o:gfxdata="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" fillcolor="#5a82ff">
                 <v:path arrowok="t"/>
@@ -2994,7 +2966,7 @@
               </wp:inline>
             </w:drawing>
           </mc:Choice>
-          <mc:Fallback>
+          <mc:Fallback xmlns:w16du="http://schemas.microsoft.com/office/word/2023/wordml/word16du">
             <w:pict>
               <v:rect w14:anchorId="037A93D8" id="Rectangle 49" o:spid="_x0000_s1026" alt="Green" style="width:15.05pt;height:14.1pt;visibility:visible;mso-wrap-style:square;mso-left-percent:-10001;mso-top-percent:-10001;mso-position-horizontal:absolute;mso-position-horizontal-relative:char;mso-position-vertical:absolute;mso-position-vertical-relative:line;mso-left-percent:-10001;mso-top-percent:-10001;v-text-anchor:top" o:gfxdata="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" fillcolor="lime">
                 <v:path arrowok="t"/>
@@ -3069,7 +3041,7 @@
               </wp:inline>
             </w:drawing>
           </mc:Choice>
-          <mc:Fallback>
+          <mc:Fallback xmlns:w16du="http://schemas.microsoft.com/office/word/2023/wordml/word16du">
             <w:pict>
               <v:rect w14:anchorId="31055617" id="Rectangle 49" o:spid="_x0000_s1026" alt="Yellow" style="width:15.05pt;height:14.1pt;visibility:visible;mso-wrap-style:square;mso-left-percent:-10001;mso-top-percent:-10001;mso-position-horizontal:absolute;mso-position-horizontal-relative:char;mso-position-vertical:absolute;mso-position-vertical-relative:line;mso-left-percent:-10001;mso-top-percent:-10001;v-text-anchor:top" o:gfxdata="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" fillcolor="yellow">
                 <v:path arrowok="t"/>
@@ -3144,7 +3116,7 @@
               </wp:inline>
             </w:drawing>
           </mc:Choice>
-          <mc:Fallback>
+          <mc:Fallback xmlns:w16du="http://schemas.microsoft.com/office/word/2023/wordml/word16du">
             <w:pict>
               <v:rect w14:anchorId="7D7AD9F1" id="Rectangle 49" o:spid="_x0000_s1026" alt="Red" style="width:15.05pt;height:14.1pt;visibility:visible;mso-wrap-style:square;mso-left-percent:-10001;mso-top-percent:-10001;mso-position-horizontal:absolute;mso-position-horizontal-relative:char;mso-position-vertical:absolute;mso-position-vertical-relative:line;mso-left-percent:-10001;mso-top-percent:-10001;v-text-anchor:top" o:gfxdata="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" fillcolor="red">
                 <v:path arrowok="t"/>
@@ -3223,7 +3195,6 @@
         <w:t xml:space="preserve"> {</w:t>
       </w:r>
       <w:proofErr w:type="spellStart"/>
-      <w:proofErr w:type="gramStart"/>
       <w:r>
         <w:rPr>
           <w:rFonts w:asciiTheme="minorHAnsi" w:hAnsiTheme="minorHAnsi" w:cstheme="minorHAnsi"/>
@@ -3233,19 +3204,7 @@
           <w:sz w:val="20"/>
           <w:szCs w:val="20"/>
         </w:rPr>
-        <w:t>d.status</w:t>
-      </w:r>
-      <w:proofErr w:type="gramEnd"/>
-      <w:r>
-        <w:rPr>
-          <w:rFonts w:asciiTheme="minorHAnsi" w:hAnsiTheme="minorHAnsi" w:cstheme="minorHAnsi"/>
-          <w:b w:val="0"/>
-          <w:bCs w:val="0"/>
-          <w:color w:val="000000" w:themeColor="text1"/>
-          <w:sz w:val="20"/>
-          <w:szCs w:val="20"/>
-        </w:rPr>
-        <w:t>.project_phase</w:t>
+        <w:t>d.status.project_phase</w:t>
       </w:r>
       <w:proofErr w:type="spellEnd"/>
       <w:r>
@@ -3533,7 +3492,6 @@
               <w:t>{</w:t>
             </w:r>
             <w:proofErr w:type="spellStart"/>
-            <w:proofErr w:type="gramStart"/>
             <w:r>
               <w:rPr>
                 <w:rFonts w:asciiTheme="minorHAnsi" w:hAnsiTheme="minorHAnsi" w:cstheme="minorHAnsi"/>
@@ -3546,7 +3504,6 @@
               <w:t>d.budget</w:t>
             </w:r>
             <w:proofErr w:type="spellEnd"/>
-            <w:proofErr w:type="gramEnd"/>
             <w:r>
               <w:rPr>
                 <w:rFonts w:asciiTheme="minorHAnsi" w:hAnsiTheme="minorHAnsi" w:cstheme="minorHAnsi"/>
@@ -3620,7 +3577,6 @@
               <w:t>{</w:t>
             </w:r>
             <w:proofErr w:type="spellStart"/>
-            <w:proofErr w:type="gramStart"/>
             <w:r>
               <w:rPr>
                 <w:rFonts w:asciiTheme="minorHAnsi" w:hAnsiTheme="minorHAnsi" w:cstheme="minorHAnsi"/>
@@ -3633,7 +3589,6 @@
               <w:t>d.budget</w:t>
             </w:r>
             <w:proofErr w:type="spellEnd"/>
-            <w:proofErr w:type="gramEnd"/>
             <w:r>
               <w:rPr>
                 <w:rFonts w:asciiTheme="minorHAnsi" w:hAnsiTheme="minorHAnsi" w:cstheme="minorHAnsi"/>
@@ -3733,7 +3688,6 @@
               <w:t>{</w:t>
             </w:r>
             <w:proofErr w:type="spellStart"/>
-            <w:proofErr w:type="gramStart"/>
             <w:r>
               <w:rPr>
                 <w:rFonts w:asciiTheme="minorHAnsi" w:hAnsiTheme="minorHAnsi" w:cstheme="minorHAnsi"/>
@@ -3746,7 +3700,6 @@
               <w:t>d.budget</w:t>
             </w:r>
             <w:proofErr w:type="spellEnd"/>
-            <w:proofErr w:type="gramEnd"/>
             <w:r>
               <w:rPr>
                 <w:rFonts w:asciiTheme="minorHAnsi" w:hAnsiTheme="minorHAnsi" w:cstheme="minorHAnsi"/>
@@ -3846,7 +3799,6 @@
               <w:t>{</w:t>
             </w:r>
             <w:proofErr w:type="spellStart"/>
-            <w:proofErr w:type="gramStart"/>
             <w:r>
               <w:rPr>
                 <w:rFonts w:asciiTheme="minorHAnsi" w:hAnsiTheme="minorHAnsi" w:cstheme="minorHAnsi"/>
@@ -3859,7 +3811,6 @@
               <w:t>d.budget</w:t>
             </w:r>
             <w:proofErr w:type="spellEnd"/>
-            <w:proofErr w:type="gramEnd"/>
             <w:r>
               <w:rPr>
                 <w:rFonts w:asciiTheme="minorHAnsi" w:hAnsiTheme="minorHAnsi" w:cstheme="minorHAnsi"/>
@@ -3935,7 +3886,6 @@
               <w:t>{</w:t>
             </w:r>
             <w:proofErr w:type="spellStart"/>
-            <w:proofErr w:type="gramStart"/>
             <w:r>
               <w:rPr>
                 <w:rFonts w:asciiTheme="minorHAnsi" w:hAnsiTheme="minorHAnsi" w:cstheme="minorHAnsi"/>
@@ -3948,7 +3898,6 @@
               <w:t>d.budget</w:t>
             </w:r>
             <w:proofErr w:type="spellEnd"/>
-            <w:proofErr w:type="gramEnd"/>
             <w:r>
               <w:rPr>
                 <w:rFonts w:asciiTheme="minorHAnsi" w:hAnsiTheme="minorHAnsi" w:cstheme="minorHAnsi"/>
@@ -4048,7 +3997,6 @@
               <w:t>{</w:t>
             </w:r>
             <w:proofErr w:type="spellStart"/>
-            <w:proofErr w:type="gramStart"/>
             <w:r>
               <w:rPr>
                 <w:rFonts w:asciiTheme="minorHAnsi" w:hAnsiTheme="minorHAnsi" w:cstheme="minorHAnsi"/>
@@ -4061,7 +4009,6 @@
               <w:t>d.budget</w:t>
             </w:r>
             <w:proofErr w:type="spellEnd"/>
-            <w:proofErr w:type="gramEnd"/>
             <w:r>
               <w:rPr>
                 <w:rFonts w:asciiTheme="minorHAnsi" w:hAnsiTheme="minorHAnsi" w:cstheme="minorHAnsi"/>
@@ -4134,7 +4081,6 @@
               <w:t>{</w:t>
             </w:r>
             <w:proofErr w:type="spellStart"/>
-            <w:proofErr w:type="gramStart"/>
             <w:r>
               <w:rPr>
                 <w:rFonts w:asciiTheme="minorHAnsi" w:hAnsiTheme="minorHAnsi" w:cstheme="minorHAnsi"/>
@@ -4147,7 +4093,6 @@
               <w:t>d.budget</w:t>
             </w:r>
             <w:proofErr w:type="spellEnd"/>
-            <w:proofErr w:type="gramEnd"/>
             <w:r>
               <w:rPr>
                 <w:rFonts w:asciiTheme="minorHAnsi" w:hAnsiTheme="minorHAnsi" w:cstheme="minorHAnsi"/>
@@ -4323,7 +4268,6 @@
               <w:t>Total for {</w:t>
             </w:r>
             <w:proofErr w:type="spellStart"/>
-            <w:proofErr w:type="gramStart"/>
             <w:r>
               <w:rPr>
                 <w:rFonts w:asciiTheme="minorHAnsi" w:hAnsiTheme="minorHAnsi" w:cstheme="minorHAnsi"/>
@@ -4340,17 +4284,7 @@
                 <w:sz w:val="20"/>
                 <w:szCs w:val="20"/>
               </w:rPr>
-              <w:t>deliverable</w:t>
-            </w:r>
-            <w:proofErr w:type="gramEnd"/>
-            <w:r>
-              <w:rPr>
-                <w:rFonts w:asciiTheme="minorHAnsi" w:hAnsiTheme="minorHAnsi" w:cstheme="minorHAnsi"/>
-                <w:color w:val="000000" w:themeColor="text1"/>
-                <w:sz w:val="20"/>
-                <w:szCs w:val="20"/>
-              </w:rPr>
-              <w:t>_summaries</w:t>
+              <w:t>deliverable_summaries</w:t>
             </w:r>
             <w:r>
               <w:rPr>
@@ -4457,7 +4391,6 @@
               <w:t>{</w:t>
             </w:r>
             <w:proofErr w:type="spellStart"/>
-            <w:proofErr w:type="gramStart"/>
             <w:r>
               <w:rPr>
                 <w:rFonts w:asciiTheme="minorHAnsi" w:hAnsiTheme="minorHAnsi" w:cstheme="minorHAnsi"/>
@@ -4478,19 +4411,7 @@
                 <w:sz w:val="20"/>
                 <w:szCs w:val="20"/>
               </w:rPr>
-              <w:t>deliverable</w:t>
-            </w:r>
-            <w:proofErr w:type="gramEnd"/>
-            <w:r>
-              <w:rPr>
-                <w:rFonts w:asciiTheme="minorHAnsi" w:hAnsiTheme="minorHAnsi" w:cstheme="minorHAnsi"/>
-                <w:b w:val="0"/>
-                <w:bCs w:val="0"/>
-                <w:color w:val="000000" w:themeColor="text1"/>
-                <w:sz w:val="20"/>
-                <w:szCs w:val="20"/>
-              </w:rPr>
-              <w:t>_summaries</w:t>
+              <w:t>deliverable_summaries</w:t>
             </w:r>
             <w:r>
               <w:rPr>
@@ -4598,7 +4519,6 @@
               <w:t>{</w:t>
             </w:r>
             <w:proofErr w:type="spellStart"/>
-            <w:proofErr w:type="gramStart"/>
             <w:r>
               <w:rPr>
                 <w:rFonts w:asciiTheme="minorHAnsi" w:hAnsiTheme="minorHAnsi" w:cstheme="minorHAnsi"/>
@@ -4619,19 +4539,7 @@
                 <w:sz w:val="20"/>
                 <w:szCs w:val="20"/>
               </w:rPr>
-              <w:t>deliverable</w:t>
-            </w:r>
-            <w:proofErr w:type="gramEnd"/>
-            <w:r>
-              <w:rPr>
-                <w:rFonts w:asciiTheme="minorHAnsi" w:hAnsiTheme="minorHAnsi" w:cstheme="minorHAnsi"/>
-                <w:b w:val="0"/>
-                <w:bCs w:val="0"/>
-                <w:color w:val="000000" w:themeColor="text1"/>
-                <w:sz w:val="20"/>
-                <w:szCs w:val="20"/>
-              </w:rPr>
-              <w:t>_summaries</w:t>
+              <w:t>deliverable_summaries</w:t>
             </w:r>
             <w:r>
               <w:rPr>
@@ -4739,7 +4647,6 @@
               <w:t>{</w:t>
             </w:r>
             <w:proofErr w:type="spellStart"/>
-            <w:proofErr w:type="gramStart"/>
             <w:r>
               <w:rPr>
                 <w:rFonts w:asciiTheme="minorHAnsi" w:hAnsiTheme="minorHAnsi" w:cstheme="minorHAnsi"/>
@@ -4760,19 +4667,7 @@
                 <w:sz w:val="20"/>
                 <w:szCs w:val="20"/>
               </w:rPr>
-              <w:t>deliverable</w:t>
-            </w:r>
-            <w:proofErr w:type="gramEnd"/>
-            <w:r>
-              <w:rPr>
-                <w:rFonts w:asciiTheme="minorHAnsi" w:hAnsiTheme="minorHAnsi" w:cstheme="minorHAnsi"/>
-                <w:b w:val="0"/>
-                <w:bCs w:val="0"/>
-                <w:color w:val="000000" w:themeColor="text1"/>
-                <w:sz w:val="20"/>
-                <w:szCs w:val="20"/>
-              </w:rPr>
-              <w:t>_summaries</w:t>
+              <w:t>deliverable_summaries</w:t>
             </w:r>
             <w:r>
               <w:rPr>
@@ -4902,7 +4797,6 @@
               <w:t>{</w:t>
             </w:r>
             <w:proofErr w:type="spellStart"/>
-            <w:proofErr w:type="gramStart"/>
             <w:r>
               <w:rPr>
                 <w:rFonts w:asciiTheme="minorHAnsi" w:hAnsiTheme="minorHAnsi" w:cstheme="minorHAnsi"/>
@@ -4923,19 +4817,7 @@
                 <w:sz w:val="20"/>
                 <w:szCs w:val="20"/>
               </w:rPr>
-              <w:t>deliverable</w:t>
-            </w:r>
-            <w:proofErr w:type="gramEnd"/>
-            <w:r>
-              <w:rPr>
-                <w:rFonts w:asciiTheme="minorHAnsi" w:hAnsiTheme="minorHAnsi" w:cstheme="minorHAnsi"/>
-                <w:b w:val="0"/>
-                <w:bCs w:val="0"/>
-                <w:color w:val="000000" w:themeColor="text1"/>
-                <w:sz w:val="20"/>
-                <w:szCs w:val="20"/>
-              </w:rPr>
-              <w:t>_summaries</w:t>
+              <w:t>deliverable_summaries</w:t>
             </w:r>
             <w:r>
               <w:rPr>
@@ -5070,7 +4952,6 @@
               <w:t>{</w:t>
             </w:r>
             <w:proofErr w:type="spellStart"/>
-            <w:proofErr w:type="gramStart"/>
             <w:r>
               <w:rPr>
                 <w:rFonts w:asciiTheme="minorHAnsi" w:hAnsiTheme="minorHAnsi" w:cstheme="minorHAnsi"/>
@@ -5091,19 +4972,7 @@
                 <w:sz w:val="20"/>
                 <w:szCs w:val="20"/>
               </w:rPr>
-              <w:t>deliverable</w:t>
-            </w:r>
-            <w:proofErr w:type="gramEnd"/>
-            <w:r>
-              <w:rPr>
-                <w:rFonts w:asciiTheme="minorHAnsi" w:hAnsiTheme="minorHAnsi" w:cstheme="minorHAnsi"/>
-                <w:b w:val="0"/>
-                <w:bCs w:val="0"/>
-                <w:color w:val="000000" w:themeColor="text1"/>
-                <w:sz w:val="20"/>
-                <w:szCs w:val="20"/>
-              </w:rPr>
-              <w:t>_summaries</w:t>
+              <w:t>deliverable_summaries</w:t>
             </w:r>
             <w:r>
               <w:rPr>
@@ -5246,6 +5115,7 @@
           <w:rFonts w:asciiTheme="minorHAnsi" w:hAnsiTheme="minorHAnsi" w:cstheme="minorHAnsi"/>
           <w:color w:val="000000" w:themeColor="text1"/>
         </w:rPr>
+        <w:lastRenderedPageBreak/>
         <w:br w:type="page"/>
       </w:r>
     </w:p>
@@ -5519,7 +5389,6 @@
               <w:t>{</w:t>
             </w:r>
             <w:proofErr w:type="spellStart"/>
-            <w:proofErr w:type="gramStart"/>
             <w:r>
               <w:rPr>
                 <w:rFonts w:asciiTheme="minorHAnsi" w:hAnsiTheme="minorHAnsi" w:cstheme="minorHAnsi"/>
@@ -5540,19 +5409,7 @@
                 <w:sz w:val="20"/>
                 <w:szCs w:val="20"/>
               </w:rPr>
-              <w:t>change</w:t>
-            </w:r>
-            <w:proofErr w:type="gramEnd"/>
-            <w:r>
-              <w:rPr>
-                <w:rFonts w:asciiTheme="minorHAnsi" w:hAnsiTheme="minorHAnsi" w:cstheme="minorHAnsi"/>
-                <w:b w:val="0"/>
-                <w:bCs w:val="0"/>
-                <w:color w:val="000000" w:themeColor="text1"/>
-                <w:sz w:val="20"/>
-                <w:szCs w:val="20"/>
-              </w:rPr>
-              <w:t>_request</w:t>
+              <w:t>change_request</w:t>
             </w:r>
             <w:proofErr w:type="spellEnd"/>
             <w:r>
@@ -5628,7 +5485,6 @@
               <w:t>{</w:t>
             </w:r>
             <w:proofErr w:type="spellStart"/>
-            <w:proofErr w:type="gramStart"/>
             <w:r>
               <w:rPr>
                 <w:rFonts w:asciiTheme="minorHAnsi" w:hAnsiTheme="minorHAnsi" w:cstheme="minorHAnsi"/>
@@ -5649,19 +5505,7 @@
                 <w:sz w:val="20"/>
                 <w:szCs w:val="20"/>
               </w:rPr>
-              <w:t>change</w:t>
-            </w:r>
-            <w:proofErr w:type="gramEnd"/>
-            <w:r>
-              <w:rPr>
-                <w:rFonts w:asciiTheme="minorHAnsi" w:hAnsiTheme="minorHAnsi" w:cstheme="minorHAnsi"/>
-                <w:b w:val="0"/>
-                <w:bCs w:val="0"/>
-                <w:color w:val="000000" w:themeColor="text1"/>
-                <w:sz w:val="20"/>
-                <w:szCs w:val="20"/>
-              </w:rPr>
-              <w:t>_request</w:t>
+              <w:t>change_request</w:t>
             </w:r>
             <w:proofErr w:type="spellEnd"/>
             <w:r>
@@ -5761,7 +5605,6 @@
               <w:t>{</w:t>
             </w:r>
             <w:proofErr w:type="spellStart"/>
-            <w:proofErr w:type="gramStart"/>
             <w:r>
               <w:rPr>
                 <w:rFonts w:asciiTheme="minorHAnsi" w:hAnsiTheme="minorHAnsi" w:cstheme="minorHAnsi"/>
@@ -5782,19 +5625,7 @@
                 <w:sz w:val="20"/>
                 <w:szCs w:val="20"/>
               </w:rPr>
-              <w:t>change</w:t>
-            </w:r>
-            <w:proofErr w:type="gramEnd"/>
-            <w:r>
-              <w:rPr>
-                <w:rFonts w:asciiTheme="minorHAnsi" w:hAnsiTheme="minorHAnsi" w:cstheme="minorHAnsi"/>
-                <w:b w:val="0"/>
-                <w:bCs w:val="0"/>
-                <w:color w:val="000000" w:themeColor="text1"/>
-                <w:sz w:val="20"/>
-                <w:szCs w:val="20"/>
-              </w:rPr>
-              <w:t>_request</w:t>
+              <w:t>change_request</w:t>
             </w:r>
             <w:proofErr w:type="spellEnd"/>
             <w:r>
@@ -5894,7 +5725,6 @@
               <w:t>{</w:t>
             </w:r>
             <w:proofErr w:type="spellStart"/>
-            <w:proofErr w:type="gramStart"/>
             <w:r>
               <w:rPr>
                 <w:rFonts w:asciiTheme="minorHAnsi" w:hAnsiTheme="minorHAnsi" w:cstheme="minorHAnsi"/>
@@ -5915,19 +5745,7 @@
                 <w:sz w:val="20"/>
                 <w:szCs w:val="20"/>
               </w:rPr>
-              <w:t>change</w:t>
-            </w:r>
-            <w:proofErr w:type="gramEnd"/>
-            <w:r>
-              <w:rPr>
-                <w:rFonts w:asciiTheme="minorHAnsi" w:hAnsiTheme="minorHAnsi" w:cstheme="minorHAnsi"/>
-                <w:b w:val="0"/>
-                <w:bCs w:val="0"/>
-                <w:color w:val="000000" w:themeColor="text1"/>
-                <w:sz w:val="20"/>
-                <w:szCs w:val="20"/>
-              </w:rPr>
-              <w:t>_request</w:t>
+              <w:t>change_request</w:t>
             </w:r>
             <w:proofErr w:type="spellEnd"/>
             <w:r>
@@ -6003,7 +5821,6 @@
               <w:t>{</w:t>
             </w:r>
             <w:proofErr w:type="spellStart"/>
-            <w:proofErr w:type="gramStart"/>
             <w:r>
               <w:rPr>
                 <w:rFonts w:asciiTheme="minorHAnsi" w:hAnsiTheme="minorHAnsi" w:cstheme="minorHAnsi"/>
@@ -6024,19 +5841,7 @@
                 <w:sz w:val="20"/>
                 <w:szCs w:val="20"/>
               </w:rPr>
-              <w:t>change</w:t>
-            </w:r>
-            <w:proofErr w:type="gramEnd"/>
-            <w:r>
-              <w:rPr>
-                <w:rFonts w:asciiTheme="minorHAnsi" w:hAnsiTheme="minorHAnsi" w:cstheme="minorHAnsi"/>
-                <w:b w:val="0"/>
-                <w:bCs w:val="0"/>
-                <w:color w:val="000000" w:themeColor="text1"/>
-                <w:sz w:val="20"/>
-                <w:szCs w:val="20"/>
-              </w:rPr>
-              <w:t>_request</w:t>
+              <w:t>change_request</w:t>
             </w:r>
             <w:proofErr w:type="spellEnd"/>
             <w:r>
@@ -6113,7 +5918,6 @@
               <w:t>{</w:t>
             </w:r>
             <w:proofErr w:type="spellStart"/>
-            <w:proofErr w:type="gramStart"/>
             <w:r>
               <w:rPr>
                 <w:rFonts w:asciiTheme="minorHAnsi" w:hAnsiTheme="minorHAnsi" w:cstheme="minorHAnsi"/>
@@ -6134,19 +5938,7 @@
                 <w:sz w:val="20"/>
                 <w:szCs w:val="20"/>
               </w:rPr>
-              <w:t>change</w:t>
-            </w:r>
-            <w:proofErr w:type="gramEnd"/>
-            <w:r>
-              <w:rPr>
-                <w:rFonts w:asciiTheme="minorHAnsi" w:hAnsiTheme="minorHAnsi" w:cstheme="minorHAnsi"/>
-                <w:b w:val="0"/>
-                <w:bCs w:val="0"/>
-                <w:color w:val="000000" w:themeColor="text1"/>
-                <w:sz w:val="20"/>
-                <w:szCs w:val="20"/>
-              </w:rPr>
-              <w:t>_request</w:t>
+              <w:t>change_request</w:t>
             </w:r>
             <w:proofErr w:type="spellEnd"/>
             <w:r>
@@ -6703,7 +6495,6 @@
               <w:t>{</w:t>
             </w:r>
             <w:proofErr w:type="spellStart"/>
-            <w:proofErr w:type="gramStart"/>
             <w:r>
               <w:rPr>
                 <w:rFonts w:asciiTheme="minorHAnsi" w:hAnsiTheme="minorHAnsi" w:cstheme="minorHAnsi"/>
@@ -6716,7 +6507,6 @@
               <w:t>d.contracts</w:t>
             </w:r>
             <w:proofErr w:type="spellEnd"/>
-            <w:proofErr w:type="gramEnd"/>
             <w:r>
               <w:rPr>
                 <w:rFonts w:asciiTheme="minorHAnsi" w:hAnsiTheme="minorHAnsi" w:cstheme="minorHAnsi"/>
@@ -6791,7 +6581,6 @@
               <w:t>{</w:t>
             </w:r>
             <w:proofErr w:type="spellStart"/>
-            <w:proofErr w:type="gramStart"/>
             <w:r>
               <w:rPr>
                 <w:rFonts w:asciiTheme="minorHAnsi" w:hAnsiTheme="minorHAnsi" w:cstheme="minorHAnsi"/>
@@ -6804,7 +6593,6 @@
               <w:t>d.contracts</w:t>
             </w:r>
             <w:proofErr w:type="spellEnd"/>
-            <w:proofErr w:type="gramEnd"/>
             <w:r>
               <w:rPr>
                 <w:rFonts w:asciiTheme="minorHAnsi" w:hAnsiTheme="minorHAnsi" w:cstheme="minorHAnsi"/>
@@ -6902,7 +6690,6 @@
               <w:t>{</w:t>
             </w:r>
             <w:proofErr w:type="spellStart"/>
-            <w:proofErr w:type="gramStart"/>
             <w:r>
               <w:rPr>
                 <w:rFonts w:asciiTheme="minorHAnsi" w:hAnsiTheme="minorHAnsi" w:cstheme="minorHAnsi"/>
@@ -6915,7 +6702,6 @@
               <w:t>d.contracts</w:t>
             </w:r>
             <w:proofErr w:type="spellEnd"/>
-            <w:proofErr w:type="gramEnd"/>
             <w:r>
               <w:rPr>
                 <w:rFonts w:asciiTheme="minorHAnsi" w:hAnsiTheme="minorHAnsi" w:cstheme="minorHAnsi"/>
@@ -7014,7 +6800,6 @@
               <w:t>{</w:t>
             </w:r>
             <w:proofErr w:type="spellStart"/>
-            <w:proofErr w:type="gramStart"/>
             <w:r>
               <w:rPr>
                 <w:rFonts w:asciiTheme="minorHAnsi" w:hAnsiTheme="minorHAnsi" w:cstheme="minorHAnsi"/>
@@ -7027,7 +6812,6 @@
               <w:t>d.contracts</w:t>
             </w:r>
             <w:proofErr w:type="spellEnd"/>
-            <w:proofErr w:type="gramEnd"/>
             <w:r>
               <w:rPr>
                 <w:rFonts w:asciiTheme="minorHAnsi" w:hAnsiTheme="minorHAnsi" w:cstheme="minorHAnsi"/>
@@ -7101,7 +6885,6 @@
               <w:t>{</w:t>
             </w:r>
             <w:proofErr w:type="spellStart"/>
-            <w:proofErr w:type="gramStart"/>
             <w:r>
               <w:rPr>
                 <w:rFonts w:asciiTheme="minorHAnsi" w:hAnsiTheme="minorHAnsi" w:cstheme="minorHAnsi"/>
@@ -7114,7 +6897,6 @@
               <w:t>d.contracts</w:t>
             </w:r>
             <w:proofErr w:type="spellEnd"/>
-            <w:proofErr w:type="gramEnd"/>
             <w:r>
               <w:rPr>
                 <w:rFonts w:asciiTheme="minorHAnsi" w:hAnsiTheme="minorHAnsi" w:cstheme="minorHAnsi"/>
@@ -7212,7 +6994,6 @@
               <w:t>{</w:t>
             </w:r>
             <w:proofErr w:type="spellStart"/>
-            <w:proofErr w:type="gramStart"/>
             <w:r>
               <w:rPr>
                 <w:rFonts w:asciiTheme="minorHAnsi" w:hAnsiTheme="minorHAnsi" w:cstheme="minorHAnsi"/>
@@ -7236,7 +7017,6 @@
               <w:t>s</w:t>
             </w:r>
             <w:proofErr w:type="spellEnd"/>
-            <w:proofErr w:type="gramEnd"/>
             <w:r>
               <w:rPr>
                 <w:rFonts w:asciiTheme="minorHAnsi" w:hAnsiTheme="minorHAnsi" w:cstheme="minorHAnsi"/>
@@ -7334,7 +7114,6 @@
               <w:t>{</w:t>
             </w:r>
             <w:proofErr w:type="spellStart"/>
-            <w:proofErr w:type="gramStart"/>
             <w:r>
               <w:rPr>
                 <w:rFonts w:asciiTheme="minorHAnsi" w:hAnsiTheme="minorHAnsi" w:cstheme="minorHAnsi"/>
@@ -7347,7 +7126,6 @@
               <w:t>d.contracts</w:t>
             </w:r>
             <w:proofErr w:type="spellEnd"/>
-            <w:proofErr w:type="gramEnd"/>
             <w:r>
               <w:rPr>
                 <w:rFonts w:asciiTheme="minorHAnsi" w:hAnsiTheme="minorHAnsi" w:cstheme="minorHAnsi"/>
@@ -7445,7 +7223,6 @@
               <w:t>{</w:t>
             </w:r>
             <w:proofErr w:type="spellStart"/>
-            <w:proofErr w:type="gramStart"/>
             <w:r>
               <w:rPr>
                 <w:rFonts w:asciiTheme="minorHAnsi" w:hAnsiTheme="minorHAnsi" w:cstheme="minorHAnsi"/>
@@ -7458,7 +7235,6 @@
               <w:t>d.contracts</w:t>
             </w:r>
             <w:proofErr w:type="spellEnd"/>
-            <w:proofErr w:type="gramEnd"/>
             <w:r>
               <w:rPr>
                 <w:rFonts w:asciiTheme="minorHAnsi" w:hAnsiTheme="minorHAnsi" w:cstheme="minorHAnsi"/>
@@ -7588,7 +7364,6 @@
               <w:t>{</w:t>
             </w:r>
             <w:proofErr w:type="spellStart"/>
-            <w:proofErr w:type="gramStart"/>
             <w:r>
               <w:rPr>
                 <w:rFonts w:asciiTheme="minorHAnsi" w:hAnsiTheme="minorHAnsi" w:cstheme="minorHAnsi"/>
@@ -7601,7 +7376,6 @@
               <w:t>d.contracts</w:t>
             </w:r>
             <w:proofErr w:type="spellEnd"/>
-            <w:proofErr w:type="gramEnd"/>
             <w:r>
               <w:rPr>
                 <w:rFonts w:asciiTheme="minorHAnsi" w:hAnsiTheme="minorHAnsi" w:cstheme="minorHAnsi"/>
@@ -7958,7 +7732,6 @@
               <w:t>Total for {</w:t>
             </w:r>
             <w:proofErr w:type="spellStart"/>
-            <w:proofErr w:type="gramStart"/>
             <w:r>
               <w:rPr>
                 <w:rFonts w:asciiTheme="minorHAnsi" w:hAnsiTheme="minorHAnsi" w:cstheme="minorHAnsi"/>
@@ -7975,17 +7748,7 @@
                 <w:sz w:val="20"/>
                 <w:szCs w:val="20"/>
               </w:rPr>
-              <w:t>contract</w:t>
-            </w:r>
-            <w:proofErr w:type="gramEnd"/>
-            <w:r>
-              <w:rPr>
-                <w:rFonts w:asciiTheme="minorHAnsi" w:hAnsiTheme="minorHAnsi" w:cstheme="minorHAnsi"/>
-                <w:color w:val="000000" w:themeColor="text1"/>
-                <w:sz w:val="20"/>
-                <w:szCs w:val="20"/>
-              </w:rPr>
-              <w:t>_summaries</w:t>
+              <w:t>contract_summaries</w:t>
             </w:r>
             <w:proofErr w:type="spellEnd"/>
             <w:r>
@@ -8056,7 +7819,6 @@
               <w:t>{</w:t>
             </w:r>
             <w:proofErr w:type="spellStart"/>
-            <w:proofErr w:type="gramStart"/>
             <w:r>
               <w:rPr>
                 <w:rFonts w:asciiTheme="minorHAnsi" w:hAnsiTheme="minorHAnsi" w:cstheme="minorHAnsi"/>
@@ -8077,19 +7839,7 @@
                 <w:sz w:val="20"/>
                 <w:szCs w:val="20"/>
               </w:rPr>
-              <w:t>contract</w:t>
-            </w:r>
-            <w:proofErr w:type="gramEnd"/>
-            <w:r>
-              <w:rPr>
-                <w:rFonts w:asciiTheme="minorHAnsi" w:hAnsiTheme="minorHAnsi" w:cstheme="minorHAnsi"/>
-                <w:b w:val="0"/>
-                <w:bCs w:val="0"/>
-                <w:color w:val="000000" w:themeColor="text1"/>
-                <w:sz w:val="20"/>
-                <w:szCs w:val="20"/>
-              </w:rPr>
-              <w:t>_summaries</w:t>
+              <w:t>contract_summaries</w:t>
             </w:r>
             <w:proofErr w:type="spellEnd"/>
             <w:r>
@@ -8190,7 +7940,6 @@
               <w:t>{</w:t>
             </w:r>
             <w:proofErr w:type="spellStart"/>
-            <w:proofErr w:type="gramStart"/>
             <w:r>
               <w:rPr>
                 <w:rFonts w:asciiTheme="minorHAnsi" w:hAnsiTheme="minorHAnsi" w:cstheme="minorHAnsi"/>
@@ -8211,19 +7960,7 @@
                 <w:sz w:val="20"/>
                 <w:szCs w:val="20"/>
               </w:rPr>
-              <w:t>contract</w:t>
-            </w:r>
-            <w:proofErr w:type="gramEnd"/>
-            <w:r>
-              <w:rPr>
-                <w:rFonts w:asciiTheme="minorHAnsi" w:hAnsiTheme="minorHAnsi" w:cstheme="minorHAnsi"/>
-                <w:b w:val="0"/>
-                <w:bCs w:val="0"/>
-                <w:color w:val="000000" w:themeColor="text1"/>
-                <w:sz w:val="20"/>
-                <w:szCs w:val="20"/>
-              </w:rPr>
-              <w:t>_summaries</w:t>
+              <w:t>contract_summaries</w:t>
             </w:r>
             <w:proofErr w:type="spellEnd"/>
             <w:r>
@@ -8324,7 +8061,6 @@
               <w:t>{</w:t>
             </w:r>
             <w:proofErr w:type="spellStart"/>
-            <w:proofErr w:type="gramStart"/>
             <w:r>
               <w:rPr>
                 <w:rFonts w:asciiTheme="minorHAnsi" w:hAnsiTheme="minorHAnsi" w:cstheme="minorHAnsi"/>
@@ -8345,19 +8081,7 @@
                 <w:sz w:val="20"/>
                 <w:szCs w:val="20"/>
               </w:rPr>
-              <w:t>contract</w:t>
-            </w:r>
-            <w:proofErr w:type="gramEnd"/>
-            <w:r>
-              <w:rPr>
-                <w:rFonts w:asciiTheme="minorHAnsi" w:hAnsiTheme="minorHAnsi" w:cstheme="minorHAnsi"/>
-                <w:b w:val="0"/>
-                <w:bCs w:val="0"/>
-                <w:color w:val="000000" w:themeColor="text1"/>
-                <w:sz w:val="20"/>
-                <w:szCs w:val="20"/>
-              </w:rPr>
-              <w:t>_summaries</w:t>
+              <w:t>contract_summaries</w:t>
             </w:r>
             <w:proofErr w:type="spellEnd"/>
             <w:r>
@@ -8512,7 +8236,6 @@
               <w:t>{</w:t>
             </w:r>
             <w:proofErr w:type="spellStart"/>
-            <w:proofErr w:type="gramStart"/>
             <w:r>
               <w:rPr>
                 <w:rFonts w:asciiTheme="minorHAnsi" w:hAnsiTheme="minorHAnsi" w:cstheme="minorHAnsi"/>
@@ -8533,19 +8256,7 @@
                 <w:sz w:val="20"/>
                 <w:szCs w:val="20"/>
               </w:rPr>
-              <w:t>contract</w:t>
-            </w:r>
-            <w:proofErr w:type="gramEnd"/>
-            <w:r>
-              <w:rPr>
-                <w:rFonts w:asciiTheme="minorHAnsi" w:hAnsiTheme="minorHAnsi" w:cstheme="minorHAnsi"/>
-                <w:b w:val="0"/>
-                <w:bCs w:val="0"/>
-                <w:color w:val="000000" w:themeColor="text1"/>
-                <w:sz w:val="20"/>
-                <w:szCs w:val="20"/>
-              </w:rPr>
-              <w:t>_summaries</w:t>
+              <w:t>contract_summaries</w:t>
             </w:r>
             <w:proofErr w:type="spellEnd"/>
             <w:r>
@@ -8782,7 +8493,12 @@
       </w:pPr>
     </w:p>
     <w:sectPr>
-      <w:footerReference w:type="default" r:id="rId9"/>
+      <w:headerReference w:type="even" r:id="rId9"/>
+      <w:headerReference w:type="default" r:id="rId10"/>
+      <w:footerReference w:type="even" r:id="rId11"/>
+      <w:footerReference w:type="default" r:id="rId12"/>
+      <w:headerReference w:type="first" r:id="rId13"/>
+      <w:footerReference w:type="first" r:id="rId14"/>
       <w:pgSz w:w="12250" w:h="15850"/>
       <w:pgMar w:top="400" w:right="600" w:bottom="580" w:left="600" w:header="0" w:footer="381" w:gutter="0"/>
       <w:cols w:space="720"/>
@@ -8792,7 +8508,7 @@
 </file>
 
 <file path=word/endnotes.xml><?xml version="1.0" encoding="utf-8"?>
-<w:endnotes xmlns:wpc="http://schemas.microsoft.com/office/word/2010/wordprocessingCanvas" xmlns:cx="http://schemas.microsoft.com/office/drawing/2014/chartex" xmlns:cx1="http://schemas.microsoft.com/office/drawing/2015/9/8/chartex" xmlns:cx2="http://schemas.microsoft.com/office/drawing/2015/10/21/chartex" xmlns:cx3="http://schemas.microsoft.com/office/drawing/2016/5/9/chartex" xmlns:cx4="http://schemas.microsoft.com/office/drawing/2016/5/10/chartex" xmlns:cx5="http://schemas.microsoft.com/office/drawing/2016/5/11/chartex" xmlns:cx6="http://schemas.microsoft.com/office/drawing/2016/5/12/chartex" xmlns:cx7="http://schemas.microsoft.com/office/drawing/2016/5/13/chartex" xmlns:cx8="http://schemas.microsoft.com/office/drawing/2016/5/14/chartex" xmlns:mc="http://schemas.openxmlformats.org/markup-compatibility/2006" xmlns:aink="http://schemas.microsoft.com/office/drawing/2016/ink" xmlns:am3d="http://schemas.microsoft.com/office/drawing/2017/model3d" xmlns:o="urn:schemas-microsoft-com:office:office" xmlns:oel="http://schemas.microsoft.com/office/2019/extlst" xmlns:r="http://schemas.openxmlformats.org/officeDocument/2006/relationships" xmlns:m="http://schemas.openxmlformats.org/officeDocument/2006/math" xmlns:v="urn:schemas-microsoft-com:vml" xmlns:wp14="http://schemas.microsoft.com/office/word/2010/wordprocessingDrawing" xmlns:wp="http://schemas.openxmlformats.org/drawingml/2006/wordprocessingDrawing" xmlns:w10="urn:schemas-microsoft-com:office:word" xmlns:w="http://schemas.openxmlformats.org/wordprocessingml/2006/main" xmlns:w14="http://schemas.microsoft.com/office/word/2010/wordml" xmlns:w15="http://schemas.microsoft.com/office/word/2012/wordml" xmlns:w16cex="http://schemas.microsoft.com/office/word/2018/wordml/cex" xmlns:w16cid="http://schemas.microsoft.com/office/word/2016/wordml/cid" xmlns:w16="http://schemas.microsoft.com/office/word/2018/wordml" xmlns:w16du="http://schemas.microsoft.com/office/word/2023/wordml/word16du" xmlns:w16sdtdh="http://schemas.microsoft.com/office/word/2020/wordml/sdtdatahash" xmlns:w16se="http://schemas.microsoft.com/office/word/2015/wordml/symex" xmlns:wpg="http://schemas.microsoft.com/office/word/2010/wordprocessingGroup" xmlns:wpi="http://schemas.microsoft.com/office/word/2010/wordprocessingInk" xmlns:wne="http://schemas.microsoft.com/office/word/2006/wordml" xmlns:wps="http://schemas.microsoft.com/office/word/2010/wordprocessingShape" mc:Ignorable="w14 w15 w16se w16cid w16 w16cex w16sdtdh wp14">
+<w:endnotes xmlns:wpc="http://schemas.microsoft.com/office/word/2010/wordprocessingCanvas" xmlns:cx="http://schemas.microsoft.com/office/drawing/2014/chartex" xmlns:cx1="http://schemas.microsoft.com/office/drawing/2015/9/8/chartex" xmlns:cx2="http://schemas.microsoft.com/office/drawing/2015/10/21/chartex" xmlns:cx3="http://schemas.microsoft.com/office/drawing/2016/5/9/chartex" xmlns:cx4="http://schemas.microsoft.com/office/drawing/2016/5/10/chartex" xmlns:cx5="http://schemas.microsoft.com/office/drawing/2016/5/11/chartex" xmlns:cx6="http://schemas.microsoft.com/office/drawing/2016/5/12/chartex" xmlns:cx7="http://schemas.microsoft.com/office/drawing/2016/5/13/chartex" xmlns:cx8="http://schemas.microsoft.com/office/drawing/2016/5/14/chartex" xmlns:mc="http://schemas.openxmlformats.org/markup-compatibility/2006" xmlns:aink="http://schemas.microsoft.com/office/drawing/2016/ink" xmlns:am3d="http://schemas.microsoft.com/office/drawing/2017/model3d" xmlns:o="urn:schemas-microsoft-com:office:office" xmlns:oel="http://schemas.microsoft.com/office/2019/extlst" xmlns:r="http://schemas.openxmlformats.org/officeDocument/2006/relationships" xmlns:m="http://schemas.openxmlformats.org/officeDocument/2006/math" xmlns:v="urn:schemas-microsoft-com:vml" xmlns:wp14="http://schemas.microsoft.com/office/word/2010/wordprocessingDrawing" xmlns:wp="http://schemas.openxmlformats.org/drawingml/2006/wordprocessingDrawing" xmlns:w10="urn:schemas-microsoft-com:office:word" xmlns:w="http://schemas.openxmlformats.org/wordprocessingml/2006/main" xmlns:w14="http://schemas.microsoft.com/office/word/2010/wordml" xmlns:w15="http://schemas.microsoft.com/office/word/2012/wordml" xmlns:w16cex="http://schemas.microsoft.com/office/word/2018/wordml/cex" xmlns:w16cid="http://schemas.microsoft.com/office/word/2016/wordml/cid" xmlns:w16="http://schemas.microsoft.com/office/word/2018/wordml" xmlns:w16sdtdh="http://schemas.microsoft.com/office/word/2020/wordml/sdtdatahash" xmlns:w16se="http://schemas.microsoft.com/office/word/2015/wordml/symex" xmlns:wpg="http://schemas.microsoft.com/office/word/2010/wordprocessingGroup" xmlns:wpi="http://schemas.microsoft.com/office/word/2010/wordprocessingInk" xmlns:wne="http://schemas.microsoft.com/office/word/2006/wordml" xmlns:wps="http://schemas.microsoft.com/office/word/2010/wordprocessingShape" mc:Ignorable="w14 w15 w16se w16cid w16 w16cex w16sdtdh wp14">
   <w:endnote w:type="separator" w:id="-1">
     <w:p>
       <w:r>
@@ -8811,7 +8527,171 @@
 </file>
 
 <file path=word/footer1.xml><?xml version="1.0" encoding="utf-8"?>
-<w:ftr xmlns:wpc="http://schemas.microsoft.com/office/word/2010/wordprocessingCanvas" xmlns:cx="http://schemas.microsoft.com/office/drawing/2014/chartex" xmlns:cx1="http://schemas.microsoft.com/office/drawing/2015/9/8/chartex" xmlns:cx2="http://schemas.microsoft.com/office/drawing/2015/10/21/chartex" xmlns:cx3="http://schemas.microsoft.com/office/drawing/2016/5/9/chartex" xmlns:cx4="http://schemas.microsoft.com/office/drawing/2016/5/10/chartex" xmlns:cx5="http://schemas.microsoft.com/office/drawing/2016/5/11/chartex" xmlns:cx6="http://schemas.microsoft.com/office/drawing/2016/5/12/chartex" xmlns:cx7="http://schemas.microsoft.com/office/drawing/2016/5/13/chartex" xmlns:cx8="http://schemas.microsoft.com/office/drawing/2016/5/14/chartex" xmlns:mc="http://schemas.openxmlformats.org/markup-compatibility/2006" xmlns:aink="http://schemas.microsoft.com/office/drawing/2016/ink" xmlns:am3d="http://schemas.microsoft.com/office/drawing/2017/model3d" xmlns:o="urn:schemas-microsoft-com:office:office" xmlns:oel="http://schemas.microsoft.com/office/2019/extlst" xmlns:r="http://schemas.openxmlformats.org/officeDocument/2006/relationships" xmlns:m="http://schemas.openxmlformats.org/officeDocument/2006/math" xmlns:v="urn:schemas-microsoft-com:vml" xmlns:wp14="http://schemas.microsoft.com/office/word/2010/wordprocessingDrawing" xmlns:wp="http://schemas.openxmlformats.org/drawingml/2006/wordprocessingDrawing" xmlns:w10="urn:schemas-microsoft-com:office:word" xmlns:w="http://schemas.openxmlformats.org/wordprocessingml/2006/main" xmlns:w14="http://schemas.microsoft.com/office/word/2010/wordml" xmlns:w15="http://schemas.microsoft.com/office/word/2012/wordml" xmlns:w16cex="http://schemas.microsoft.com/office/word/2018/wordml/cex" xmlns:w16cid="http://schemas.microsoft.com/office/word/2016/wordml/cid" xmlns:w16="http://schemas.microsoft.com/office/word/2018/wordml" xmlns:w16du="http://schemas.microsoft.com/office/word/2023/wordml/word16du" xmlns:w16sdtdh="http://schemas.microsoft.com/office/word/2020/wordml/sdtdatahash" xmlns:w16se="http://schemas.microsoft.com/office/word/2015/wordml/symex" xmlns:wpg="http://schemas.microsoft.com/office/word/2010/wordprocessingGroup" xmlns:wpi="http://schemas.microsoft.com/office/word/2010/wordprocessingInk" xmlns:wne="http://schemas.microsoft.com/office/word/2006/wordml" xmlns:wps="http://schemas.microsoft.com/office/word/2010/wordprocessingShape" mc:Ignorable="w14 w15 w16se w16cid w16 w16cex w16sdtdh wp14">
+<w:ftr xmlns:wpc="http://schemas.microsoft.com/office/word/2010/wordprocessingCanvas" xmlns:cx="http://schemas.microsoft.com/office/drawing/2014/chartex" xmlns:cx1="http://schemas.microsoft.com/office/drawing/2015/9/8/chartex" xmlns:cx2="http://schemas.microsoft.com/office/drawing/2015/10/21/chartex" xmlns:cx3="http://schemas.microsoft.com/office/drawing/2016/5/9/chartex" xmlns:cx4="http://schemas.microsoft.com/office/drawing/2016/5/10/chartex" xmlns:cx5="http://schemas.microsoft.com/office/drawing/2016/5/11/chartex" xmlns:cx6="http://schemas.microsoft.com/office/drawing/2016/5/12/chartex" xmlns:cx7="http://schemas.microsoft.com/office/drawing/2016/5/13/chartex" xmlns:cx8="http://schemas.microsoft.com/office/drawing/2016/5/14/chartex" xmlns:mc="http://schemas.openxmlformats.org/markup-compatibility/2006" xmlns:aink="http://schemas.microsoft.com/office/drawing/2016/ink" xmlns:am3d="http://schemas.microsoft.com/office/drawing/2017/model3d" xmlns:o="urn:schemas-microsoft-com:office:office" xmlns:oel="http://schemas.microsoft.com/office/2019/extlst" xmlns:r="http://schemas.openxmlformats.org/officeDocument/2006/relationships" xmlns:m="http://schemas.openxmlformats.org/officeDocument/2006/math" xmlns:v="urn:schemas-microsoft-com:vml" xmlns:wp14="http://schemas.microsoft.com/office/word/2010/wordprocessingDrawing" xmlns:wp="http://schemas.openxmlformats.org/drawingml/2006/wordprocessingDrawing" xmlns:w10="urn:schemas-microsoft-com:office:word" xmlns:w="http://schemas.openxmlformats.org/wordprocessingml/2006/main" xmlns:w14="http://schemas.microsoft.com/office/word/2010/wordml" xmlns:w15="http://schemas.microsoft.com/office/word/2012/wordml" xmlns:w16cex="http://schemas.microsoft.com/office/word/2018/wordml/cex" xmlns:w16cid="http://schemas.microsoft.com/office/word/2016/wordml/cid" xmlns:w16="http://schemas.microsoft.com/office/word/2018/wordml" xmlns:w16sdtdh="http://schemas.microsoft.com/office/word/2020/wordml/sdtdatahash" xmlns:w16se="http://schemas.microsoft.com/office/word/2015/wordml/symex" xmlns:wpg="http://schemas.microsoft.com/office/word/2010/wordprocessingGroup" xmlns:wpi="http://schemas.microsoft.com/office/word/2010/wordprocessingInk" xmlns:wne="http://schemas.microsoft.com/office/word/2006/wordml" xmlns:wps="http://schemas.microsoft.com/office/word/2010/wordprocessingShape" mc:Ignorable="w14 w15 w16se w16cid w16 w16cex w16sdtdh wp14">
+  <w:p>
+    <w:pPr>
+      <w:pStyle w:val="Footer"/>
+    </w:pPr>
+  </w:p>
+</w:ftr>
+</file>
+
+<file path=word/footer2.xml><?xml version="1.0" encoding="utf-8"?>
+<w:ftr xmlns:wpc="http://schemas.microsoft.com/office/word/2010/wordprocessingCanvas" xmlns:cx="http://schemas.microsoft.com/office/drawing/2014/chartex" xmlns:cx1="http://schemas.microsoft.com/office/drawing/2015/9/8/chartex" xmlns:cx2="http://schemas.microsoft.com/office/drawing/2015/10/21/chartex" xmlns:cx3="http://schemas.microsoft.com/office/drawing/2016/5/9/chartex" xmlns:cx4="http://schemas.microsoft.com/office/drawing/2016/5/10/chartex" xmlns:cx5="http://schemas.microsoft.com/office/drawing/2016/5/11/chartex" xmlns:cx6="http://schemas.microsoft.com/office/drawing/2016/5/12/chartex" xmlns:cx7="http://schemas.microsoft.com/office/drawing/2016/5/13/chartex" xmlns:cx8="http://schemas.microsoft.com/office/drawing/2016/5/14/chartex" xmlns:mc="http://schemas.openxmlformats.org/markup-compatibility/2006" xmlns:aink="http://schemas.microsoft.com/office/drawing/2016/ink" xmlns:am3d="http://schemas.microsoft.com/office/drawing/2017/model3d" xmlns:o="urn:schemas-microsoft-com:office:office" xmlns:oel="http://schemas.microsoft.com/office/2019/extlst" xmlns:r="http://schemas.openxmlformats.org/officeDocument/2006/relationships" xmlns:m="http://schemas.openxmlformats.org/officeDocument/2006/math" xmlns:v="urn:schemas-microsoft-com:vml" xmlns:wp14="http://schemas.microsoft.com/office/word/2010/wordprocessingDrawing" xmlns:wp="http://schemas.openxmlformats.org/drawingml/2006/wordprocessingDrawing" xmlns:w10="urn:schemas-microsoft-com:office:word" xmlns:w="http://schemas.openxmlformats.org/wordprocessingml/2006/main" xmlns:w14="http://schemas.microsoft.com/office/word/2010/wordml" xmlns:w15="http://schemas.microsoft.com/office/word/2012/wordml" xmlns:w16cex="http://schemas.microsoft.com/office/word/2018/wordml/cex" xmlns:w16cid="http://schemas.microsoft.com/office/word/2016/wordml/cid" xmlns:w16="http://schemas.microsoft.com/office/word/2018/wordml" xmlns:w16sdtdh="http://schemas.microsoft.com/office/word/2020/wordml/sdtdatahash" xmlns:w16se="http://schemas.microsoft.com/office/word/2015/wordml/symex" xmlns:wpg="http://schemas.microsoft.com/office/word/2010/wordprocessingGroup" xmlns:wpi="http://schemas.microsoft.com/office/word/2010/wordprocessingInk" xmlns:wne="http://schemas.microsoft.com/office/word/2006/wordml" xmlns:wps="http://schemas.microsoft.com/office/word/2010/wordprocessingShape" mc:Ignorable="w14 w15 w16se w16cid w16 w16cex w16sdtdh wp14">
+  <w:p>
+    <w:pPr>
+      <w:pStyle w:val="Footer"/>
+      <w:tabs>
+        <w:tab w:val="clear" w:pos="4680"/>
+        <w:tab w:val="clear" w:pos="9360"/>
+        <w:tab w:val="center" w:pos="5387"/>
+        <w:tab w:val="right" w:pos="10773"/>
+      </w:tabs>
+      <w:ind w:right="27"/>
+    </w:pPr>
+    <w:r>
+      <w:t>rpt_Tab_1</w:t>
+    </w:r>
+    <w:r>
+      <w:t>4</w:t>
+    </w:r>
+    <w:r>
+      <w:t>_rpt_</w:t>
+    </w:r>
+    <w:r>
+      <w:t>P</w:t>
+    </w:r>
+    <w:r>
+      <w:t>_</w:t>
+    </w:r>
+    <w:r>
+      <w:t>Budget</w:t>
+    </w:r>
+    <w:r>
+      <w:t>Summary</w:t>
+    </w:r>
+    <w:r>
+      <w:ptab w:relativeTo="margin" w:alignment="center" w:leader="none"/>
+    </w:r>
+    <w:r>
+      <w:rPr>
+        <w:sz w:val="20"/>
+        <w:szCs w:val="20"/>
+      </w:rPr>
+      <w:t xml:space="preserve">Page </w:t>
+    </w:r>
+    <w:r>
+      <w:rPr>
+        <w:b/>
+        <w:bCs/>
+        <w:sz w:val="20"/>
+        <w:szCs w:val="20"/>
+      </w:rPr>
+      <w:fldChar w:fldCharType="begin"/>
+    </w:r>
+    <w:r>
+      <w:rPr>
+        <w:b/>
+        <w:bCs/>
+        <w:sz w:val="20"/>
+        <w:szCs w:val="20"/>
+      </w:rPr>
+      <w:instrText xml:space="preserve"> PAGE  \* Arabic  \* MERGEFORMAT </w:instrText>
+    </w:r>
+    <w:r>
+      <w:rPr>
+        <w:b/>
+        <w:bCs/>
+        <w:sz w:val="20"/>
+        <w:szCs w:val="20"/>
+      </w:rPr>
+      <w:fldChar w:fldCharType="separate"/>
+    </w:r>
+    <w:r>
+      <w:rPr>
+        <w:b/>
+        <w:bCs/>
+        <w:sz w:val="20"/>
+        <w:szCs w:val="20"/>
+      </w:rPr>
+      <w:t>1</w:t>
+    </w:r>
+    <w:r>
+      <w:rPr>
+        <w:b/>
+        <w:bCs/>
+        <w:sz w:val="20"/>
+        <w:szCs w:val="20"/>
+      </w:rPr>
+      <w:fldChar w:fldCharType="end"/>
+    </w:r>
+    <w:r>
+      <w:rPr>
+        <w:sz w:val="20"/>
+        <w:szCs w:val="20"/>
+      </w:rPr>
+      <w:t xml:space="preserve"> of </w:t>
+    </w:r>
+    <w:r>
+      <w:rPr>
+        <w:b/>
+        <w:bCs/>
+        <w:sz w:val="20"/>
+        <w:szCs w:val="20"/>
+      </w:rPr>
+      <w:fldChar w:fldCharType="begin"/>
+    </w:r>
+    <w:r>
+      <w:rPr>
+        <w:b/>
+        <w:bCs/>
+        <w:sz w:val="20"/>
+        <w:szCs w:val="20"/>
+      </w:rPr>
+      <w:instrText xml:space="preserve"> NUMPAGES  \* Arabic  \* MERGEFORMAT </w:instrText>
+    </w:r>
+    <w:r>
+      <w:rPr>
+        <w:b/>
+        <w:bCs/>
+        <w:sz w:val="20"/>
+        <w:szCs w:val="20"/>
+      </w:rPr>
+      <w:fldChar w:fldCharType="separate"/>
+    </w:r>
+    <w:r>
+      <w:rPr>
+        <w:b/>
+        <w:bCs/>
+        <w:sz w:val="20"/>
+        <w:szCs w:val="20"/>
+      </w:rPr>
+      <w:t>2</w:t>
+    </w:r>
+    <w:r>
+      <w:rPr>
+        <w:b/>
+        <w:bCs/>
+        <w:sz w:val="20"/>
+        <w:szCs w:val="20"/>
+      </w:rPr>
+      <w:fldChar w:fldCharType="end"/>
+    </w:r>
+    <w:r>
+      <w:ptab w:relativeTo="margin" w:alignment="right" w:leader="none"/>
+    </w:r>
+    <w:r>
+      <w:t>{</w:t>
+    </w:r>
+    <w:proofErr w:type="spellStart"/>
+    <w:r>
+      <w:t>d.report_date</w:t>
+    </w:r>
+    <w:proofErr w:type="spellEnd"/>
+    <w:r>
+      <w:t>}</w:t>
+    </w:r>
+  </w:p>
   <w:p>
     <w:pPr>
       <w:pStyle w:val="BodyText"/>
@@ -8820,421 +8700,22 @@
         <w:sz w:val="20"/>
       </w:rPr>
     </w:pPr>
-    <w:r>
-      <w:rPr>
-        <w:noProof/>
-      </w:rPr>
-      <mc:AlternateContent>
-        <mc:Choice Requires="wps">
-          <w:drawing>
-            <wp:anchor distT="0" distB="0" distL="114300" distR="114300" simplePos="0" relativeHeight="251051008" behindDoc="1" locked="0" layoutInCell="1" allowOverlap="1" wp14:anchorId="0D29AE0A" wp14:editId="0595A3D8">
-              <wp:simplePos x="0" y="0"/>
-              <wp:positionH relativeFrom="page">
-                <wp:posOffset>457200</wp:posOffset>
-              </wp:positionH>
-              <wp:positionV relativeFrom="page">
-                <wp:posOffset>9626600</wp:posOffset>
-              </wp:positionV>
-              <wp:extent cx="2240068" cy="165100"/>
-              <wp:effectExtent l="0" t="0" r="8255" b="0"/>
-              <wp:wrapNone/>
-              <wp:docPr id="62" name="Text Box 3"/>
-              <wp:cNvGraphicFramePr>
-                <a:graphicFrameLocks xmlns:a="http://schemas.openxmlformats.org/drawingml/2006/main"/>
-              </wp:cNvGraphicFramePr>
-              <a:graphic xmlns:a="http://schemas.openxmlformats.org/drawingml/2006/main">
-                <a:graphicData uri="http://schemas.microsoft.com/office/word/2010/wordprocessingShape">
-                  <wps:wsp>
-                    <wps:cNvSpPr txBox="1">
-                      <a:spLocks/>
-                    </wps:cNvSpPr>
-                    <wps:spPr bwMode="auto">
-                      <a:xfrm>
-                        <a:off x="0" y="0"/>
-                        <a:ext cx="2240068" cy="165100"/>
-                      </a:xfrm>
-                      <a:prstGeom prst="rect">
-                        <a:avLst/>
-                      </a:prstGeom>
-                      <a:noFill/>
-                      <a:ln>
-                        <a:noFill/>
-                      </a:ln>
-                      <a:extLst>
-                        <a:ext uri="{909E8E84-426E-40DD-AFC4-6F175D3DCCD1}">
-                          <a14:hiddenFill xmlns:a14="http://schemas.microsoft.com/office/drawing/2010/main">
-                            <a:solidFill>
-                              <a:srgbClr val="FFFFFF"/>
-                            </a:solidFill>
-                          </a14:hiddenFill>
-                        </a:ext>
-                        <a:ext uri="{91240B29-F687-4F45-9708-019B960494DF}">
-                          <a14:hiddenLine xmlns:a14="http://schemas.microsoft.com/office/drawing/2010/main" w="9525">
-                            <a:solidFill>
-                              <a:srgbClr val="000000"/>
-                            </a:solidFill>
-                            <a:miter lim="800000"/>
-                            <a:headEnd/>
-                            <a:tailEnd/>
-                          </a14:hiddenLine>
-                        </a:ext>
-                      </a:extLst>
-                    </wps:spPr>
-                    <wps:txbx>
-                      <w:txbxContent>
-                        <w:p>
-                          <w:pPr>
-                            <w:pStyle w:val="BodyText"/>
-                            <w:spacing w:line="244" w:lineRule="exact"/>
-                            <w:ind w:left="20"/>
-                          </w:pPr>
-                          <w:r>
-                            <w:rPr>
-                              <w:color w:val="404040"/>
-                            </w:rPr>
-                            <w:t>Project Status (Most Recent)</w:t>
-                          </w:r>
-                        </w:p>
-                      </w:txbxContent>
-                    </wps:txbx>
-                    <wps:bodyPr rot="0" vert="horz" wrap="square" lIns="0" tIns="0" rIns="0" bIns="0" anchor="t" anchorCtr="0" upright="1">
-                      <a:noAutofit/>
-                    </wps:bodyPr>
-                  </wps:wsp>
-                </a:graphicData>
-              </a:graphic>
-              <wp14:sizeRelH relativeFrom="page">
-                <wp14:pctWidth>0</wp14:pctWidth>
-              </wp14:sizeRelH>
-              <wp14:sizeRelV relativeFrom="page">
-                <wp14:pctHeight>0</wp14:pctHeight>
-              </wp14:sizeRelV>
-            </wp:anchor>
-          </w:drawing>
-        </mc:Choice>
-        <mc:Fallback>
-          <w:pict>
-            <v:shapetype w14:anchorId="0D29AE0A" id="_x0000_t202" coordsize="21600,21600" o:spt="202" path="m,l,21600r21600,l21600,xe">
-              <v:stroke joinstyle="miter"/>
-              <v:path gradientshapeok="t" o:connecttype="rect"/>
-            </v:shapetype>
-            <v:shape id="Text Box 3" o:spid="_x0000_s1031" type="#_x0000_t202" style="position:absolute;margin-left:36pt;margin-top:758pt;width:176.4pt;height:13pt;z-index:-252265472;visibility:visible;mso-wrap-style:square;mso-width-percent:0;mso-height-percent:0;mso-wrap-distance-left:9pt;mso-wrap-distance-top:0;mso-wrap-distance-right:9pt;mso-wrap-distance-bottom:0;mso-position-horizontal:absolute;mso-position-horizontal-relative:page;mso-position-vertical:absolute;mso-position-vertical-relative:page;mso-width-percent:0;mso-height-percent:0;mso-width-relative:page;mso-height-relative:page;v-text-anchor:top" o:gfxdata="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" filled="f" stroked="f">
-              <v:path arrowok="t"/>
-              <v:textbox inset="0,0,0,0">
-                <w:txbxContent>
-                  <w:p>
-                    <w:pPr>
-                      <w:pStyle w:val="BodyText"/>
-                      <w:spacing w:line="244" w:lineRule="exact"/>
-                      <w:ind w:left="20"/>
-                    </w:pPr>
-                    <w:r>
-                      <w:rPr>
-                        <w:color w:val="404040"/>
-                      </w:rPr>
-                      <w:t>Project Status (Most Recent)</w:t>
-                    </w:r>
-                  </w:p>
-                </w:txbxContent>
-              </v:textbox>
-              <w10:wrap anchorx="page" anchory="page"/>
-            </v:shape>
-          </w:pict>
-        </mc:Fallback>
-      </mc:AlternateContent>
-    </w:r>
-    <w:r>
-      <w:rPr>
-        <w:noProof/>
-      </w:rPr>
-      <mc:AlternateContent>
-        <mc:Choice Requires="wps">
-          <w:drawing>
-            <wp:anchor distT="0" distB="0" distL="114300" distR="114300" simplePos="0" relativeHeight="251052032" behindDoc="1" locked="0" layoutInCell="1" allowOverlap="1" wp14:anchorId="77125351" wp14:editId="15133EB8">
-              <wp:simplePos x="0" y="0"/>
-              <wp:positionH relativeFrom="page">
-                <wp:posOffset>3460115</wp:posOffset>
-              </wp:positionH>
-              <wp:positionV relativeFrom="page">
-                <wp:posOffset>9626600</wp:posOffset>
-              </wp:positionV>
-              <wp:extent cx="656590" cy="165100"/>
-              <wp:effectExtent l="0" t="0" r="0" b="0"/>
-              <wp:wrapNone/>
-              <wp:docPr id="61" name="Text Box 2"/>
-              <wp:cNvGraphicFramePr>
-                <a:graphicFrameLocks xmlns:a="http://schemas.openxmlformats.org/drawingml/2006/main"/>
-              </wp:cNvGraphicFramePr>
-              <a:graphic xmlns:a="http://schemas.openxmlformats.org/drawingml/2006/main">
-                <a:graphicData uri="http://schemas.microsoft.com/office/word/2010/wordprocessingShape">
-                  <wps:wsp>
-                    <wps:cNvSpPr txBox="1">
-                      <a:spLocks/>
-                    </wps:cNvSpPr>
-                    <wps:spPr bwMode="auto">
-                      <a:xfrm>
-                        <a:off x="0" y="0"/>
-                        <a:ext cx="656590" cy="165100"/>
-                      </a:xfrm>
-                      <a:prstGeom prst="rect">
-                        <a:avLst/>
-                      </a:prstGeom>
-                      <a:noFill/>
-                      <a:ln>
-                        <a:noFill/>
-                      </a:ln>
-                      <a:extLst>
-                        <a:ext uri="{909E8E84-426E-40DD-AFC4-6F175D3DCCD1}">
-                          <a14:hiddenFill xmlns:a14="http://schemas.microsoft.com/office/drawing/2010/main">
-                            <a:solidFill>
-                              <a:srgbClr val="FFFFFF"/>
-                            </a:solidFill>
-                          </a14:hiddenFill>
-                        </a:ext>
-                        <a:ext uri="{91240B29-F687-4F45-9708-019B960494DF}">
-                          <a14:hiddenLine xmlns:a14="http://schemas.microsoft.com/office/drawing/2010/main" w="9525">
-                            <a:solidFill>
-                              <a:srgbClr val="000000"/>
-                            </a:solidFill>
-                            <a:miter lim="800000"/>
-                            <a:headEnd/>
-                            <a:tailEnd/>
-                          </a14:hiddenLine>
-                        </a:ext>
-                      </a:extLst>
-                    </wps:spPr>
-                    <wps:txbx>
-                      <w:txbxContent>
-                        <w:p>
-                          <w:pPr>
-                            <w:pStyle w:val="BodyText"/>
-                            <w:spacing w:line="244" w:lineRule="exact"/>
-                            <w:ind w:left="20"/>
-                          </w:pPr>
-                          <w:r>
-                            <w:rPr>
-                              <w:color w:val="404040"/>
-                            </w:rPr>
-                            <w:t xml:space="preserve">Page </w:t>
-                          </w:r>
-                          <w:r>
-                            <w:fldChar w:fldCharType="begin"/>
-                          </w:r>
-                          <w:r>
-                            <w:rPr>
-                              <w:color w:val="404040"/>
-                            </w:rPr>
-                            <w:instrText xml:space="preserve"> PAGE </w:instrText>
-                          </w:r>
-                          <w:r>
-                            <w:fldChar w:fldCharType="separate"/>
-                          </w:r>
-                          <w:r>
-                            <w:t>1</w:t>
-                          </w:r>
-                          <w:r>
-                            <w:fldChar w:fldCharType="end"/>
-                          </w:r>
-                          <w:r>
-                            <w:rPr>
-                              <w:color w:val="404040"/>
-                            </w:rPr>
-                            <w:t xml:space="preserve"> of 2</w:t>
-                          </w:r>
-                        </w:p>
-                      </w:txbxContent>
-                    </wps:txbx>
-                    <wps:bodyPr rot="0" vert="horz" wrap="square" lIns="0" tIns="0" rIns="0" bIns="0" anchor="t" anchorCtr="0" upright="1">
-                      <a:noAutofit/>
-                    </wps:bodyPr>
-                  </wps:wsp>
-                </a:graphicData>
-              </a:graphic>
-              <wp14:sizeRelH relativeFrom="page">
-                <wp14:pctWidth>0</wp14:pctWidth>
-              </wp14:sizeRelH>
-              <wp14:sizeRelV relativeFrom="page">
-                <wp14:pctHeight>0</wp14:pctHeight>
-              </wp14:sizeRelV>
-            </wp:anchor>
-          </w:drawing>
-        </mc:Choice>
-        <mc:Fallback>
-          <w:pict>
-            <v:shape w14:anchorId="77125351" id="Text Box 2" o:spid="_x0000_s1032" type="#_x0000_t202" style="position:absolute;margin-left:272.45pt;margin-top:758pt;width:51.7pt;height:13pt;z-index:-252264448;visibility:visible;mso-wrap-style:square;mso-width-percent:0;mso-height-percent:0;mso-wrap-distance-left:9pt;mso-wrap-distance-top:0;mso-wrap-distance-right:9pt;mso-wrap-distance-bottom:0;mso-position-horizontal:absolute;mso-position-horizontal-relative:page;mso-position-vertical:absolute;mso-position-vertical-relative:page;mso-width-percent:0;mso-height-percent:0;mso-width-relative:page;mso-height-relative:page;v-text-anchor:top" o:gfxdata="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" filled="f" stroked="f">
-              <v:path arrowok="t"/>
-              <v:textbox inset="0,0,0,0">
-                <w:txbxContent>
-                  <w:p>
-                    <w:pPr>
-                      <w:pStyle w:val="BodyText"/>
-                      <w:spacing w:line="244" w:lineRule="exact"/>
-                      <w:ind w:left="20"/>
-                    </w:pPr>
-                    <w:r>
-                      <w:rPr>
-                        <w:color w:val="404040"/>
-                      </w:rPr>
-                      <w:t xml:space="preserve">Page </w:t>
-                    </w:r>
-                    <w:r>
-                      <w:fldChar w:fldCharType="begin"/>
-                    </w:r>
-                    <w:r>
-                      <w:rPr>
-                        <w:color w:val="404040"/>
-                      </w:rPr>
-                      <w:instrText xml:space="preserve"> PAGE </w:instrText>
-                    </w:r>
-                    <w:r>
-                      <w:fldChar w:fldCharType="separate"/>
-                    </w:r>
-                    <w:r>
-                      <w:t>1</w:t>
-                    </w:r>
-                    <w:r>
-                      <w:fldChar w:fldCharType="end"/>
-                    </w:r>
-                    <w:r>
-                      <w:rPr>
-                        <w:color w:val="404040"/>
-                      </w:rPr>
-                      <w:t xml:space="preserve"> of 2</w:t>
-                    </w:r>
-                  </w:p>
-                </w:txbxContent>
-              </v:textbox>
-              <w10:wrap anchorx="page" anchory="page"/>
-            </v:shape>
-          </w:pict>
-        </mc:Fallback>
-      </mc:AlternateContent>
-    </w:r>
-    <w:r>
-      <w:rPr>
-        <w:noProof/>
-      </w:rPr>
-      <mc:AlternateContent>
-        <mc:Choice Requires="wps">
-          <w:drawing>
-            <wp:anchor distT="0" distB="0" distL="114300" distR="114300" simplePos="0" relativeHeight="251053056" behindDoc="1" locked="0" layoutInCell="1" allowOverlap="1" wp14:anchorId="1E59C8BA" wp14:editId="75763DAA">
-              <wp:simplePos x="0" y="0"/>
-              <wp:positionH relativeFrom="page">
-                <wp:posOffset>6184265</wp:posOffset>
-              </wp:positionH>
-              <wp:positionV relativeFrom="page">
-                <wp:posOffset>9626600</wp:posOffset>
-              </wp:positionV>
-              <wp:extent cx="1019175" cy="165100"/>
-              <wp:effectExtent l="0" t="0" r="0" b="0"/>
-              <wp:wrapNone/>
-              <wp:docPr id="60" name="Text Box 1"/>
-              <wp:cNvGraphicFramePr>
-                <a:graphicFrameLocks xmlns:a="http://schemas.openxmlformats.org/drawingml/2006/main"/>
-              </wp:cNvGraphicFramePr>
-              <a:graphic xmlns:a="http://schemas.openxmlformats.org/drawingml/2006/main">
-                <a:graphicData uri="http://schemas.microsoft.com/office/word/2010/wordprocessingShape">
-                  <wps:wsp>
-                    <wps:cNvSpPr txBox="1">
-                      <a:spLocks/>
-                    </wps:cNvSpPr>
-                    <wps:spPr bwMode="auto">
-                      <a:xfrm>
-                        <a:off x="0" y="0"/>
-                        <a:ext cx="1019175" cy="165100"/>
-                      </a:xfrm>
-                      <a:prstGeom prst="rect">
-                        <a:avLst/>
-                      </a:prstGeom>
-                      <a:noFill/>
-                      <a:ln>
-                        <a:noFill/>
-                      </a:ln>
-                      <a:extLst>
-                        <a:ext uri="{909E8E84-426E-40DD-AFC4-6F175D3DCCD1}">
-                          <a14:hiddenFill xmlns:a14="http://schemas.microsoft.com/office/drawing/2010/main">
-                            <a:solidFill>
-                              <a:srgbClr val="FFFFFF"/>
-                            </a:solidFill>
-                          </a14:hiddenFill>
-                        </a:ext>
-                        <a:ext uri="{91240B29-F687-4F45-9708-019B960494DF}">
-                          <a14:hiddenLine xmlns:a14="http://schemas.microsoft.com/office/drawing/2010/main" w="9525">
-                            <a:solidFill>
-                              <a:srgbClr val="000000"/>
-                            </a:solidFill>
-                            <a:miter lim="800000"/>
-                            <a:headEnd/>
-                            <a:tailEnd/>
-                          </a14:hiddenLine>
-                        </a:ext>
-                      </a:extLst>
-                    </wps:spPr>
-                    <wps:txbx>
-                      <w:txbxContent>
-                        <w:p>
-                          <w:pPr>
-                            <w:pStyle w:val="BodyText"/>
-                            <w:spacing w:line="244" w:lineRule="exact"/>
-                            <w:ind w:left="20"/>
-                          </w:pPr>
-                          <w:r>
-                            <w:rPr>
-                              <w:color w:val="404040"/>
-                            </w:rPr>
-                            <w:t>October 14, 2021</w:t>
-                          </w:r>
-                        </w:p>
-                      </w:txbxContent>
-                    </wps:txbx>
-                    <wps:bodyPr rot="0" vert="horz" wrap="square" lIns="0" tIns="0" rIns="0" bIns="0" anchor="t" anchorCtr="0" upright="1">
-                      <a:noAutofit/>
-                    </wps:bodyPr>
-                  </wps:wsp>
-                </a:graphicData>
-              </a:graphic>
-              <wp14:sizeRelH relativeFrom="page">
-                <wp14:pctWidth>0</wp14:pctWidth>
-              </wp14:sizeRelH>
-              <wp14:sizeRelV relativeFrom="page">
-                <wp14:pctHeight>0</wp14:pctHeight>
-              </wp14:sizeRelV>
-            </wp:anchor>
-          </w:drawing>
-        </mc:Choice>
-        <mc:Fallback>
-          <w:pict>
-            <v:shape w14:anchorId="1E59C8BA" id="Text Box 1" o:spid="_x0000_s1033" type="#_x0000_t202" style="position:absolute;margin-left:486.95pt;margin-top:758pt;width:80.25pt;height:13pt;z-index:-252263424;visibility:visible;mso-wrap-style:square;mso-width-percent:0;mso-height-percent:0;mso-wrap-distance-left:9pt;mso-wrap-distance-top:0;mso-wrap-distance-right:9pt;mso-wrap-distance-bottom:0;mso-position-horizontal:absolute;mso-position-horizontal-relative:page;mso-position-vertical:absolute;mso-position-vertical-relative:page;mso-width-percent:0;mso-height-percent:0;mso-width-relative:page;mso-height-relative:page;v-text-anchor:top" o:gfxdata="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" filled="f" stroked="f">
-              <v:path arrowok="t"/>
-              <v:textbox inset="0,0,0,0">
-                <w:txbxContent>
-                  <w:p>
-                    <w:pPr>
-                      <w:pStyle w:val="BodyText"/>
-                      <w:spacing w:line="244" w:lineRule="exact"/>
-                      <w:ind w:left="20"/>
-                    </w:pPr>
-                    <w:r>
-                      <w:rPr>
-                        <w:color w:val="404040"/>
-                      </w:rPr>
-                      <w:t>October 14, 2021</w:t>
-                    </w:r>
-                  </w:p>
-                </w:txbxContent>
-              </v:textbox>
-              <w10:wrap anchorx="page" anchory="page"/>
-            </v:shape>
-          </w:pict>
-        </mc:Fallback>
-      </mc:AlternateContent>
-    </w:r>
+  </w:p>
+</w:ftr>
+</file>
+
+<file path=word/footer3.xml><?xml version="1.0" encoding="utf-8"?>
+<w:ftr xmlns:wpc="http://schemas.microsoft.com/office/word/2010/wordprocessingCanvas" xmlns:cx="http://schemas.microsoft.com/office/drawing/2014/chartex" xmlns:cx1="http://schemas.microsoft.com/office/drawing/2015/9/8/chartex" xmlns:cx2="http://schemas.microsoft.com/office/drawing/2015/10/21/chartex" xmlns:cx3="http://schemas.microsoft.com/office/drawing/2016/5/9/chartex" xmlns:cx4="http://schemas.microsoft.com/office/drawing/2016/5/10/chartex" xmlns:cx5="http://schemas.microsoft.com/office/drawing/2016/5/11/chartex" xmlns:cx6="http://schemas.microsoft.com/office/drawing/2016/5/12/chartex" xmlns:cx7="http://schemas.microsoft.com/office/drawing/2016/5/13/chartex" xmlns:cx8="http://schemas.microsoft.com/office/drawing/2016/5/14/chartex" xmlns:mc="http://schemas.openxmlformats.org/markup-compatibility/2006" xmlns:aink="http://schemas.microsoft.com/office/drawing/2016/ink" xmlns:am3d="http://schemas.microsoft.com/office/drawing/2017/model3d" xmlns:o="urn:schemas-microsoft-com:office:office" xmlns:oel="http://schemas.microsoft.com/office/2019/extlst" xmlns:r="http://schemas.openxmlformats.org/officeDocument/2006/relationships" xmlns:m="http://schemas.openxmlformats.org/officeDocument/2006/math" xmlns:v="urn:schemas-microsoft-com:vml" xmlns:wp14="http://schemas.microsoft.com/office/word/2010/wordprocessingDrawing" xmlns:wp="http://schemas.openxmlformats.org/drawingml/2006/wordprocessingDrawing" xmlns:w10="urn:schemas-microsoft-com:office:word" xmlns:w="http://schemas.openxmlformats.org/wordprocessingml/2006/main" xmlns:w14="http://schemas.microsoft.com/office/word/2010/wordml" xmlns:w15="http://schemas.microsoft.com/office/word/2012/wordml" xmlns:w16cex="http://schemas.microsoft.com/office/word/2018/wordml/cex" xmlns:w16cid="http://schemas.microsoft.com/office/word/2016/wordml/cid" xmlns:w16="http://schemas.microsoft.com/office/word/2018/wordml" xmlns:w16sdtdh="http://schemas.microsoft.com/office/word/2020/wordml/sdtdatahash" xmlns:w16se="http://schemas.microsoft.com/office/word/2015/wordml/symex" xmlns:wpg="http://schemas.microsoft.com/office/word/2010/wordprocessingGroup" xmlns:wpi="http://schemas.microsoft.com/office/word/2010/wordprocessingInk" xmlns:wne="http://schemas.microsoft.com/office/word/2006/wordml" xmlns:wps="http://schemas.microsoft.com/office/word/2010/wordprocessingShape" mc:Ignorable="w14 w15 w16se w16cid w16 w16cex w16sdtdh wp14">
+  <w:p>
+    <w:pPr>
+      <w:pStyle w:val="Footer"/>
+    </w:pPr>
   </w:p>
 </w:ftr>
 </file>
 
 <file path=word/footnotes.xml><?xml version="1.0" encoding="utf-8"?>
-<w:footnotes xmlns:wpc="http://schemas.microsoft.com/office/word/2010/wordprocessingCanvas" xmlns:cx="http://schemas.microsoft.com/office/drawing/2014/chartex" xmlns:cx1="http://schemas.microsoft.com/office/drawing/2015/9/8/chartex" xmlns:cx2="http://schemas.microsoft.com/office/drawing/2015/10/21/chartex" xmlns:cx3="http://schemas.microsoft.com/office/drawing/2016/5/9/chartex" xmlns:cx4="http://schemas.microsoft.com/office/drawing/2016/5/10/chartex" xmlns:cx5="http://schemas.microsoft.com/office/drawing/2016/5/11/chartex" xmlns:cx6="http://schemas.microsoft.com/office/drawing/2016/5/12/chartex" xmlns:cx7="http://schemas.microsoft.com/office/drawing/2016/5/13/chartex" xmlns:cx8="http://schemas.microsoft.com/office/drawing/2016/5/14/chartex" xmlns:mc="http://schemas.openxmlformats.org/markup-compatibility/2006" xmlns:aink="http://schemas.microsoft.com/office/drawing/2016/ink" xmlns:am3d="http://schemas.microsoft.com/office/drawing/2017/model3d" xmlns:o="urn:schemas-microsoft-com:office:office" xmlns:oel="http://schemas.microsoft.com/office/2019/extlst" xmlns:r="http://schemas.openxmlformats.org/officeDocument/2006/relationships" xmlns:m="http://schemas.openxmlformats.org/officeDocument/2006/math" xmlns:v="urn:schemas-microsoft-com:vml" xmlns:wp14="http://schemas.microsoft.com/office/word/2010/wordprocessingDrawing" xmlns:wp="http://schemas.openxmlformats.org/drawingml/2006/wordprocessingDrawing" xmlns:w10="urn:schemas-microsoft-com:office:word" xmlns:w="http://schemas.openxmlformats.org/wordprocessingml/2006/main" xmlns:w14="http://schemas.microsoft.com/office/word/2010/wordml" xmlns:w15="http://schemas.microsoft.com/office/word/2012/wordml" xmlns:w16cex="http://schemas.microsoft.com/office/word/2018/wordml/cex" xmlns:w16cid="http://schemas.microsoft.com/office/word/2016/wordml/cid" xmlns:w16="http://schemas.microsoft.com/office/word/2018/wordml" xmlns:w16du="http://schemas.microsoft.com/office/word/2023/wordml/word16du" xmlns:w16sdtdh="http://schemas.microsoft.com/office/word/2020/wordml/sdtdatahash" xmlns:w16se="http://schemas.microsoft.com/office/word/2015/wordml/symex" xmlns:wpg="http://schemas.microsoft.com/office/word/2010/wordprocessingGroup" xmlns:wpi="http://schemas.microsoft.com/office/word/2010/wordprocessingInk" xmlns:wne="http://schemas.microsoft.com/office/word/2006/wordml" xmlns:wps="http://schemas.microsoft.com/office/word/2010/wordprocessingShape" mc:Ignorable="w14 w15 w16se w16cid w16 w16cex w16sdtdh wp14">
+<w:footnotes xmlns:wpc="http://schemas.microsoft.com/office/word/2010/wordprocessingCanvas" xmlns:cx="http://schemas.microsoft.com/office/drawing/2014/chartex" xmlns:cx1="http://schemas.microsoft.com/office/drawing/2015/9/8/chartex" xmlns:cx2="http://schemas.microsoft.com/office/drawing/2015/10/21/chartex" xmlns:cx3="http://schemas.microsoft.com/office/drawing/2016/5/9/chartex" xmlns:cx4="http://schemas.microsoft.com/office/drawing/2016/5/10/chartex" xmlns:cx5="http://schemas.microsoft.com/office/drawing/2016/5/11/chartex" xmlns:cx6="http://schemas.microsoft.com/office/drawing/2016/5/12/chartex" xmlns:cx7="http://schemas.microsoft.com/office/drawing/2016/5/13/chartex" xmlns:cx8="http://schemas.microsoft.com/office/drawing/2016/5/14/chartex" xmlns:mc="http://schemas.openxmlformats.org/markup-compatibility/2006" xmlns:aink="http://schemas.microsoft.com/office/drawing/2016/ink" xmlns:am3d="http://schemas.microsoft.com/office/drawing/2017/model3d" xmlns:o="urn:schemas-microsoft-com:office:office" xmlns:oel="http://schemas.microsoft.com/office/2019/extlst" xmlns:r="http://schemas.openxmlformats.org/officeDocument/2006/relationships" xmlns:m="http://schemas.openxmlformats.org/officeDocument/2006/math" xmlns:v="urn:schemas-microsoft-com:vml" xmlns:wp14="http://schemas.microsoft.com/office/word/2010/wordprocessingDrawing" xmlns:wp="http://schemas.openxmlformats.org/drawingml/2006/wordprocessingDrawing" xmlns:w10="urn:schemas-microsoft-com:office:word" xmlns:w="http://schemas.openxmlformats.org/wordprocessingml/2006/main" xmlns:w14="http://schemas.microsoft.com/office/word/2010/wordml" xmlns:w15="http://schemas.microsoft.com/office/word/2012/wordml" xmlns:w16cex="http://schemas.microsoft.com/office/word/2018/wordml/cex" xmlns:w16cid="http://schemas.microsoft.com/office/word/2016/wordml/cid" xmlns:w16="http://schemas.microsoft.com/office/word/2018/wordml" xmlns:w16sdtdh="http://schemas.microsoft.com/office/word/2020/wordml/sdtdatahash" xmlns:w16se="http://schemas.microsoft.com/office/word/2015/wordml/symex" xmlns:wpg="http://schemas.microsoft.com/office/word/2010/wordprocessingGroup" xmlns:wpi="http://schemas.microsoft.com/office/word/2010/wordprocessingInk" xmlns:wne="http://schemas.microsoft.com/office/word/2006/wordml" xmlns:wps="http://schemas.microsoft.com/office/word/2010/wordprocessingShape" mc:Ignorable="w14 w15 w16se w16cid w16 w16cex w16sdtdh wp14">
   <w:footnote w:type="separator" w:id="-1">
     <w:p>
       <w:r>
@@ -9252,8 +8733,38 @@
 </w:footnotes>
 </file>
 
+<file path=word/header1.xml><?xml version="1.0" encoding="utf-8"?>
+<w:hdr xmlns:wpc="http://schemas.microsoft.com/office/word/2010/wordprocessingCanvas" xmlns:cx="http://schemas.microsoft.com/office/drawing/2014/chartex" xmlns:cx1="http://schemas.microsoft.com/office/drawing/2015/9/8/chartex" xmlns:cx2="http://schemas.microsoft.com/office/drawing/2015/10/21/chartex" xmlns:cx3="http://schemas.microsoft.com/office/drawing/2016/5/9/chartex" xmlns:cx4="http://schemas.microsoft.com/office/drawing/2016/5/10/chartex" xmlns:cx5="http://schemas.microsoft.com/office/drawing/2016/5/11/chartex" xmlns:cx6="http://schemas.microsoft.com/office/drawing/2016/5/12/chartex" xmlns:cx7="http://schemas.microsoft.com/office/drawing/2016/5/13/chartex" xmlns:cx8="http://schemas.microsoft.com/office/drawing/2016/5/14/chartex" xmlns:mc="http://schemas.openxmlformats.org/markup-compatibility/2006" xmlns:aink="http://schemas.microsoft.com/office/drawing/2016/ink" xmlns:am3d="http://schemas.microsoft.com/office/drawing/2017/model3d" xmlns:o="urn:schemas-microsoft-com:office:office" xmlns:oel="http://schemas.microsoft.com/office/2019/extlst" xmlns:r="http://schemas.openxmlformats.org/officeDocument/2006/relationships" xmlns:m="http://schemas.openxmlformats.org/officeDocument/2006/math" xmlns:v="urn:schemas-microsoft-com:vml" xmlns:wp14="http://schemas.microsoft.com/office/word/2010/wordprocessingDrawing" xmlns:wp="http://schemas.openxmlformats.org/drawingml/2006/wordprocessingDrawing" xmlns:w10="urn:schemas-microsoft-com:office:word" xmlns:w="http://schemas.openxmlformats.org/wordprocessingml/2006/main" xmlns:w14="http://schemas.microsoft.com/office/word/2010/wordml" xmlns:w15="http://schemas.microsoft.com/office/word/2012/wordml" xmlns:w16cex="http://schemas.microsoft.com/office/word/2018/wordml/cex" xmlns:w16cid="http://schemas.microsoft.com/office/word/2016/wordml/cid" xmlns:w16="http://schemas.microsoft.com/office/word/2018/wordml" xmlns:w16sdtdh="http://schemas.microsoft.com/office/word/2020/wordml/sdtdatahash" xmlns:w16se="http://schemas.microsoft.com/office/word/2015/wordml/symex" xmlns:wpg="http://schemas.microsoft.com/office/word/2010/wordprocessingGroup" xmlns:wpi="http://schemas.microsoft.com/office/word/2010/wordprocessingInk" xmlns:wne="http://schemas.microsoft.com/office/word/2006/wordml" xmlns:wps="http://schemas.microsoft.com/office/word/2010/wordprocessingShape" mc:Ignorable="w14 w15 w16se w16cid w16 w16cex w16sdtdh wp14">
+  <w:p>
+    <w:pPr>
+      <w:pStyle w:val="Header"/>
+    </w:pPr>
+  </w:p>
+</w:hdr>
+</file>
+
+<file path=word/header2.xml><?xml version="1.0" encoding="utf-8"?>
+<w:hdr xmlns:wpc="http://schemas.microsoft.com/office/word/2010/wordprocessingCanvas" xmlns:cx="http://schemas.microsoft.com/office/drawing/2014/chartex" xmlns:cx1="http://schemas.microsoft.com/office/drawing/2015/9/8/chartex" xmlns:cx2="http://schemas.microsoft.com/office/drawing/2015/10/21/chartex" xmlns:cx3="http://schemas.microsoft.com/office/drawing/2016/5/9/chartex" xmlns:cx4="http://schemas.microsoft.com/office/drawing/2016/5/10/chartex" xmlns:cx5="http://schemas.microsoft.com/office/drawing/2016/5/11/chartex" xmlns:cx6="http://schemas.microsoft.com/office/drawing/2016/5/12/chartex" xmlns:cx7="http://schemas.microsoft.com/office/drawing/2016/5/13/chartex" xmlns:cx8="http://schemas.microsoft.com/office/drawing/2016/5/14/chartex" xmlns:mc="http://schemas.openxmlformats.org/markup-compatibility/2006" xmlns:aink="http://schemas.microsoft.com/office/drawing/2016/ink" xmlns:am3d="http://schemas.microsoft.com/office/drawing/2017/model3d" xmlns:o="urn:schemas-microsoft-com:office:office" xmlns:oel="http://schemas.microsoft.com/office/2019/extlst" xmlns:r="http://schemas.openxmlformats.org/officeDocument/2006/relationships" xmlns:m="http://schemas.openxmlformats.org/officeDocument/2006/math" xmlns:v="urn:schemas-microsoft-com:vml" xmlns:wp14="http://schemas.microsoft.com/office/word/2010/wordprocessingDrawing" xmlns:wp="http://schemas.openxmlformats.org/drawingml/2006/wordprocessingDrawing" xmlns:w10="urn:schemas-microsoft-com:office:word" xmlns:w="http://schemas.openxmlformats.org/wordprocessingml/2006/main" xmlns:w14="http://schemas.microsoft.com/office/word/2010/wordml" xmlns:w15="http://schemas.microsoft.com/office/word/2012/wordml" xmlns:w16cex="http://schemas.microsoft.com/office/word/2018/wordml/cex" xmlns:w16cid="http://schemas.microsoft.com/office/word/2016/wordml/cid" xmlns:w16="http://schemas.microsoft.com/office/word/2018/wordml" xmlns:w16sdtdh="http://schemas.microsoft.com/office/word/2020/wordml/sdtdatahash" xmlns:w16se="http://schemas.microsoft.com/office/word/2015/wordml/symex" xmlns:wpg="http://schemas.microsoft.com/office/word/2010/wordprocessingGroup" xmlns:wpi="http://schemas.microsoft.com/office/word/2010/wordprocessingInk" xmlns:wne="http://schemas.microsoft.com/office/word/2006/wordml" xmlns:wps="http://schemas.microsoft.com/office/word/2010/wordprocessingShape" mc:Ignorable="w14 w15 w16se w16cid w16 w16cex w16sdtdh wp14">
+  <w:p>
+    <w:pPr>
+      <w:pStyle w:val="Header"/>
+    </w:pPr>
+  </w:p>
+</w:hdr>
+</file>
+
+<file path=word/header3.xml><?xml version="1.0" encoding="utf-8"?>
+<w:hdr xmlns:wpc="http://schemas.microsoft.com/office/word/2010/wordprocessingCanvas" xmlns:cx="http://schemas.microsoft.com/office/drawing/2014/chartex" xmlns:cx1="http://schemas.microsoft.com/office/drawing/2015/9/8/chartex" xmlns:cx2="http://schemas.microsoft.com/office/drawing/2015/10/21/chartex" xmlns:cx3="http://schemas.microsoft.com/office/drawing/2016/5/9/chartex" xmlns:cx4="http://schemas.microsoft.com/office/drawing/2016/5/10/chartex" xmlns:cx5="http://schemas.microsoft.com/office/drawing/2016/5/11/chartex" xmlns:cx6="http://schemas.microsoft.com/office/drawing/2016/5/12/chartex" xmlns:cx7="http://schemas.microsoft.com/office/drawing/2016/5/13/chartex" xmlns:cx8="http://schemas.microsoft.com/office/drawing/2016/5/14/chartex" xmlns:mc="http://schemas.openxmlformats.org/markup-compatibility/2006" xmlns:aink="http://schemas.microsoft.com/office/drawing/2016/ink" xmlns:am3d="http://schemas.microsoft.com/office/drawing/2017/model3d" xmlns:o="urn:schemas-microsoft-com:office:office" xmlns:oel="http://schemas.microsoft.com/office/2019/extlst" xmlns:r="http://schemas.openxmlformats.org/officeDocument/2006/relationships" xmlns:m="http://schemas.openxmlformats.org/officeDocument/2006/math" xmlns:v="urn:schemas-microsoft-com:vml" xmlns:wp14="http://schemas.microsoft.com/office/word/2010/wordprocessingDrawing" xmlns:wp="http://schemas.openxmlformats.org/drawingml/2006/wordprocessingDrawing" xmlns:w10="urn:schemas-microsoft-com:office:word" xmlns:w="http://schemas.openxmlformats.org/wordprocessingml/2006/main" xmlns:w14="http://schemas.microsoft.com/office/word/2010/wordml" xmlns:w15="http://schemas.microsoft.com/office/word/2012/wordml" xmlns:w16cex="http://schemas.microsoft.com/office/word/2018/wordml/cex" xmlns:w16cid="http://schemas.microsoft.com/office/word/2016/wordml/cid" xmlns:w16="http://schemas.microsoft.com/office/word/2018/wordml" xmlns:w16sdtdh="http://schemas.microsoft.com/office/word/2020/wordml/sdtdatahash" xmlns:w16se="http://schemas.microsoft.com/office/word/2015/wordml/symex" xmlns:wpg="http://schemas.microsoft.com/office/word/2010/wordprocessingGroup" xmlns:wpi="http://schemas.microsoft.com/office/word/2010/wordprocessingInk" xmlns:wne="http://schemas.microsoft.com/office/word/2006/wordml" xmlns:wps="http://schemas.microsoft.com/office/word/2010/wordprocessingShape" mc:Ignorable="w14 w15 w16se w16cid w16 w16cex w16sdtdh wp14">
+  <w:p>
+    <w:pPr>
+      <w:pStyle w:val="Header"/>
+    </w:pPr>
+  </w:p>
+</w:hdr>
+</file>
+
 <file path=word/numbering.xml><?xml version="1.0" encoding="utf-8"?>
-<w:numbering xmlns:wpc="http://schemas.microsoft.com/office/word/2010/wordprocessingCanvas" xmlns:cx="http://schemas.microsoft.com/office/drawing/2014/chartex" xmlns:cx1="http://schemas.microsoft.com/office/drawing/2015/9/8/chartex" xmlns:cx2="http://schemas.microsoft.com/office/drawing/2015/10/21/chartex" xmlns:cx3="http://schemas.microsoft.com/office/drawing/2016/5/9/chartex" xmlns:cx4="http://schemas.microsoft.com/office/drawing/2016/5/10/chartex" xmlns:cx5="http://schemas.microsoft.com/office/drawing/2016/5/11/chartex" xmlns:cx6="http://schemas.microsoft.com/office/drawing/2016/5/12/chartex" xmlns:cx7="http://schemas.microsoft.com/office/drawing/2016/5/13/chartex" xmlns:cx8="http://schemas.microsoft.com/office/drawing/2016/5/14/chartex" xmlns:mc="http://schemas.openxmlformats.org/markup-compatibility/2006" xmlns:aink="http://schemas.microsoft.com/office/drawing/2016/ink" xmlns:am3d="http://schemas.microsoft.com/office/drawing/2017/model3d" xmlns:o="urn:schemas-microsoft-com:office:office" xmlns:oel="http://schemas.microsoft.com/office/2019/extlst" xmlns:r="http://schemas.openxmlformats.org/officeDocument/2006/relationships" xmlns:m="http://schemas.openxmlformats.org/officeDocument/2006/math" xmlns:v="urn:schemas-microsoft-com:vml" xmlns:wp14="http://schemas.microsoft.com/office/word/2010/wordprocessingDrawing" xmlns:wp="http://schemas.openxmlformats.org/drawingml/2006/wordprocessingDrawing" xmlns:w10="urn:schemas-microsoft-com:office:word" xmlns:w="http://schemas.openxmlformats.org/wordprocessingml/2006/main" xmlns:w14="http://schemas.microsoft.com/office/word/2010/wordml" xmlns:w15="http://schemas.microsoft.com/office/word/2012/wordml" xmlns:w16cex="http://schemas.microsoft.com/office/word/2018/wordml/cex" xmlns:w16cid="http://schemas.microsoft.com/office/word/2016/wordml/cid" xmlns:w16="http://schemas.microsoft.com/office/word/2018/wordml" xmlns:w16du="http://schemas.microsoft.com/office/word/2023/wordml/word16du" xmlns:w16sdtdh="http://schemas.microsoft.com/office/word/2020/wordml/sdtdatahash" xmlns:w16se="http://schemas.microsoft.com/office/word/2015/wordml/symex" xmlns:wpg="http://schemas.microsoft.com/office/word/2010/wordprocessingGroup" xmlns:wpi="http://schemas.microsoft.com/office/word/2010/wordprocessingInk" xmlns:wne="http://schemas.microsoft.com/office/word/2006/wordml" xmlns:wps="http://schemas.microsoft.com/office/word/2010/wordprocessingShape" mc:Ignorable="w14 w15 w16se w16cid w16 w16cex w16sdtdh wp14">
+<w:numbering xmlns:wpc="http://schemas.microsoft.com/office/word/2010/wordprocessingCanvas" xmlns:cx="http://schemas.microsoft.com/office/drawing/2014/chartex" xmlns:cx1="http://schemas.microsoft.com/office/drawing/2015/9/8/chartex" xmlns:cx2="http://schemas.microsoft.com/office/drawing/2015/10/21/chartex" xmlns:cx3="http://schemas.microsoft.com/office/drawing/2016/5/9/chartex" xmlns:cx4="http://schemas.microsoft.com/office/drawing/2016/5/10/chartex" xmlns:cx5="http://schemas.microsoft.com/office/drawing/2016/5/11/chartex" xmlns:cx6="http://schemas.microsoft.com/office/drawing/2016/5/12/chartex" xmlns:cx7="http://schemas.microsoft.com/office/drawing/2016/5/13/chartex" xmlns:cx8="http://schemas.microsoft.com/office/drawing/2016/5/14/chartex" xmlns:mc="http://schemas.openxmlformats.org/markup-compatibility/2006" xmlns:aink="http://schemas.microsoft.com/office/drawing/2016/ink" xmlns:am3d="http://schemas.microsoft.com/office/drawing/2017/model3d" xmlns:o="urn:schemas-microsoft-com:office:office" xmlns:oel="http://schemas.microsoft.com/office/2019/extlst" xmlns:r="http://schemas.openxmlformats.org/officeDocument/2006/relationships" xmlns:m="http://schemas.openxmlformats.org/officeDocument/2006/math" xmlns:v="urn:schemas-microsoft-com:vml" xmlns:wp14="http://schemas.microsoft.com/office/word/2010/wordprocessingDrawing" xmlns:wp="http://schemas.openxmlformats.org/drawingml/2006/wordprocessingDrawing" xmlns:w10="urn:schemas-microsoft-com:office:word" xmlns:w="http://schemas.openxmlformats.org/wordprocessingml/2006/main" xmlns:w14="http://schemas.microsoft.com/office/word/2010/wordml" xmlns:w15="http://schemas.microsoft.com/office/word/2012/wordml" xmlns:w16cex="http://schemas.microsoft.com/office/word/2018/wordml/cex" xmlns:w16cid="http://schemas.microsoft.com/office/word/2016/wordml/cid" xmlns:w16="http://schemas.microsoft.com/office/word/2018/wordml" xmlns:w16sdtdh="http://schemas.microsoft.com/office/word/2020/wordml/sdtdatahash" xmlns:w16se="http://schemas.microsoft.com/office/word/2015/wordml/symex" xmlns:wpg="http://schemas.microsoft.com/office/word/2010/wordprocessingGroup" xmlns:wpi="http://schemas.microsoft.com/office/word/2010/wordprocessingInk" xmlns:wne="http://schemas.microsoft.com/office/word/2006/wordml" xmlns:wps="http://schemas.microsoft.com/office/word/2010/wordprocessingShape" mc:Ignorable="w14 w15 w16se w16cid w16 w16cex w16sdtdh wp14">
   <w:abstractNum w:abstractNumId="0" w15:restartNumberingAfterBreak="0">
     <w:nsid w:val="07667D83"/>
     <w:multiLevelType w:val="hybridMultilevel"/>

</xml_diff>